<commit_message>
rapport dernière MàJ depuis Adjustem
</commit_message>
<xml_diff>
--- a/Textes/Rapport de Stage ADJUSTEM.docx
+++ b/Textes/Rapport de Stage ADJUSTEM.docx
@@ -230,12 +230,12 @@
           <wp:inline distB="114300" distT="114300" distL="114300" distR="114300">
             <wp:extent cx="5943600" cy="38100"/>
             <wp:effectExtent b="0" l="0" r="0" t="0"/>
-            <wp:docPr descr="ligne horizontale" id="12" name="image1.png"/>
+            <wp:docPr descr="ligne horizontale" id="17" name="image4.png"/>
             <a:graphic>
               <a:graphicData uri="http://schemas.openxmlformats.org/drawingml/2006/picture">
                 <pic:pic>
                   <pic:nvPicPr>
-                    <pic:cNvPr descr="ligne horizontale" id="0" name="image1.png"/>
+                    <pic:cNvPr descr="ligne horizontale" id="0" name="image4.png"/>
                     <pic:cNvPicPr preferRelativeResize="0"/>
                   </pic:nvPicPr>
                   <pic:blipFill>
@@ -285,12 +285,12 @@
           <wp:inline distB="0" distT="0" distL="0" distR="0">
             <wp:extent cx="5931240" cy="1353183"/>
             <wp:effectExtent b="0" l="0" r="0" t="0"/>
-            <wp:docPr id="7" name="image2.png"/>
+            <wp:docPr id="6" name="image7.png"/>
             <a:graphic>
               <a:graphicData uri="http://schemas.openxmlformats.org/drawingml/2006/picture">
                 <pic:pic>
                   <pic:nvPicPr>
-                    <pic:cNvPr id="0" name="image2.png"/>
+                    <pic:cNvPr id="0" name="image7.png"/>
                     <pic:cNvPicPr preferRelativeResize="0"/>
                   </pic:nvPicPr>
                   <pic:blipFill>
@@ -778,538 +778,538 @@
           <w:rtl w:val="0"/>
         </w:rPr>
         <w:tab/>
-        <w:t xml:space="preserve">Merci à Arlette, Nabi, Dylan, Benjamin, Stéphane, Maxime, Anne, Mohamed, Léa et tant d’autres !</w:t>
-      </w:r>
-    </w:p>
-    <w:p>
-      <w:pPr>
-        <w:widowControl w:val="0"/>
-        <w:spacing w:before="0" w:line="240" w:lineRule="auto"/>
-        <w:ind w:left="0" w:firstLine="0"/>
-        <w:rPr>
-          <w:rFonts w:ascii="Arial" w:cs="Arial" w:eastAsia="Arial" w:hAnsi="Arial"/>
-          <w:sz w:val="24"/>
-          <w:szCs w:val="24"/>
-        </w:rPr>
-      </w:pPr>
-      <w:r>
-        <w:rPr>
-          <w:rtl w:val="0"/>
-        </w:rPr>
-      </w:r>
-    </w:p>
-    <w:p>
-      <w:pPr>
-        <w:widowControl w:val="0"/>
-        <w:spacing w:before="0" w:line="240" w:lineRule="auto"/>
-        <w:ind w:left="0" w:firstLine="0"/>
-        <w:rPr>
-          <w:rFonts w:ascii="Arial" w:cs="Arial" w:eastAsia="Arial" w:hAnsi="Arial"/>
-          <w:sz w:val="24"/>
-          <w:szCs w:val="24"/>
-        </w:rPr>
-      </w:pPr>
-      <w:r>
-        <w:rPr>
-          <w:rtl w:val="0"/>
-        </w:rPr>
-      </w:r>
-    </w:p>
-    <w:p>
-      <w:pPr>
-        <w:widowControl w:val="0"/>
-        <w:spacing w:before="0" w:line="240" w:lineRule="auto"/>
-        <w:ind w:left="0" w:firstLine="0"/>
-        <w:rPr>
-          <w:rFonts w:ascii="Arial" w:cs="Arial" w:eastAsia="Arial" w:hAnsi="Arial"/>
-          <w:sz w:val="24"/>
-          <w:szCs w:val="24"/>
-        </w:rPr>
-      </w:pPr>
-      <w:r>
-        <w:rPr>
-          <w:rtl w:val="0"/>
-        </w:rPr>
-      </w:r>
-    </w:p>
-    <w:p>
-      <w:pPr>
-        <w:widowControl w:val="0"/>
-        <w:spacing w:before="0" w:line="240" w:lineRule="auto"/>
-        <w:ind w:left="0" w:firstLine="0"/>
-        <w:rPr>
-          <w:rFonts w:ascii="Arial" w:cs="Arial" w:eastAsia="Arial" w:hAnsi="Arial"/>
-          <w:sz w:val="24"/>
-          <w:szCs w:val="24"/>
-        </w:rPr>
-      </w:pPr>
-      <w:r>
-        <w:rPr>
-          <w:rtl w:val="0"/>
-        </w:rPr>
-      </w:r>
-    </w:p>
-    <w:p>
-      <w:pPr>
-        <w:widowControl w:val="0"/>
-        <w:spacing w:before="0" w:line="240" w:lineRule="auto"/>
-        <w:ind w:left="0" w:firstLine="0"/>
-        <w:rPr>
-          <w:rFonts w:ascii="Arial" w:cs="Arial" w:eastAsia="Arial" w:hAnsi="Arial"/>
-          <w:sz w:val="24"/>
-          <w:szCs w:val="24"/>
-        </w:rPr>
-      </w:pPr>
-      <w:r>
-        <w:rPr>
-          <w:rtl w:val="0"/>
-        </w:rPr>
-      </w:r>
-    </w:p>
-    <w:p>
-      <w:pPr>
-        <w:widowControl w:val="0"/>
-        <w:spacing w:before="0" w:line="240" w:lineRule="auto"/>
-        <w:ind w:left="0" w:firstLine="0"/>
-        <w:rPr>
-          <w:rFonts w:ascii="Arial" w:cs="Arial" w:eastAsia="Arial" w:hAnsi="Arial"/>
-          <w:sz w:val="24"/>
-          <w:szCs w:val="24"/>
-        </w:rPr>
-      </w:pPr>
-      <w:r>
-        <w:rPr>
-          <w:rtl w:val="0"/>
-        </w:rPr>
-      </w:r>
-    </w:p>
-    <w:p>
-      <w:pPr>
-        <w:widowControl w:val="0"/>
-        <w:spacing w:before="0" w:line="240" w:lineRule="auto"/>
-        <w:ind w:left="0" w:firstLine="0"/>
-        <w:rPr>
-          <w:rFonts w:ascii="Arial" w:cs="Arial" w:eastAsia="Arial" w:hAnsi="Arial"/>
-          <w:sz w:val="24"/>
-          <w:szCs w:val="24"/>
-        </w:rPr>
-      </w:pPr>
-      <w:r>
-        <w:rPr>
-          <w:rtl w:val="0"/>
-        </w:rPr>
-      </w:r>
-    </w:p>
-    <w:p>
-      <w:pPr>
-        <w:widowControl w:val="0"/>
-        <w:spacing w:before="0" w:line="240" w:lineRule="auto"/>
-        <w:ind w:left="0" w:firstLine="0"/>
-        <w:rPr>
-          <w:rFonts w:ascii="Arial" w:cs="Arial" w:eastAsia="Arial" w:hAnsi="Arial"/>
-          <w:sz w:val="24"/>
-          <w:szCs w:val="24"/>
-        </w:rPr>
-      </w:pPr>
-      <w:r>
-        <w:rPr>
-          <w:rtl w:val="0"/>
-        </w:rPr>
-      </w:r>
-    </w:p>
-    <w:p>
-      <w:pPr>
-        <w:widowControl w:val="0"/>
-        <w:spacing w:before="0" w:line="240" w:lineRule="auto"/>
-        <w:ind w:left="0" w:firstLine="0"/>
-        <w:rPr>
-          <w:rFonts w:ascii="Arial" w:cs="Arial" w:eastAsia="Arial" w:hAnsi="Arial"/>
-          <w:sz w:val="24"/>
-          <w:szCs w:val="24"/>
-        </w:rPr>
-      </w:pPr>
-      <w:r>
-        <w:rPr>
-          <w:rtl w:val="0"/>
-        </w:rPr>
-      </w:r>
-    </w:p>
-    <w:p>
-      <w:pPr>
-        <w:widowControl w:val="0"/>
-        <w:spacing w:before="0" w:line="240" w:lineRule="auto"/>
-        <w:ind w:left="0" w:firstLine="0"/>
-        <w:rPr>
-          <w:rFonts w:ascii="Arial" w:cs="Arial" w:eastAsia="Arial" w:hAnsi="Arial"/>
-          <w:sz w:val="24"/>
-          <w:szCs w:val="24"/>
-        </w:rPr>
-      </w:pPr>
-      <w:r>
-        <w:rPr>
-          <w:rtl w:val="0"/>
-        </w:rPr>
-      </w:r>
-    </w:p>
-    <w:p>
-      <w:pPr>
-        <w:widowControl w:val="0"/>
-        <w:spacing w:before="0" w:line="240" w:lineRule="auto"/>
-        <w:ind w:left="0" w:firstLine="0"/>
-        <w:rPr>
-          <w:rFonts w:ascii="Arial" w:cs="Arial" w:eastAsia="Arial" w:hAnsi="Arial"/>
-          <w:sz w:val="24"/>
-          <w:szCs w:val="24"/>
-        </w:rPr>
-      </w:pPr>
-      <w:r>
-        <w:rPr>
-          <w:rtl w:val="0"/>
-        </w:rPr>
-      </w:r>
-    </w:p>
-    <w:p>
-      <w:pPr>
-        <w:widowControl w:val="0"/>
-        <w:spacing w:before="0" w:line="240" w:lineRule="auto"/>
-        <w:ind w:left="0" w:firstLine="0"/>
-        <w:rPr>
-          <w:rFonts w:ascii="Arial" w:cs="Arial" w:eastAsia="Arial" w:hAnsi="Arial"/>
-          <w:sz w:val="24"/>
-          <w:szCs w:val="24"/>
-        </w:rPr>
-      </w:pPr>
-      <w:r>
-        <w:rPr>
-          <w:rtl w:val="0"/>
-        </w:rPr>
-      </w:r>
-    </w:p>
-    <w:p>
-      <w:pPr>
-        <w:widowControl w:val="0"/>
-        <w:spacing w:before="0" w:line="240" w:lineRule="auto"/>
-        <w:ind w:left="0" w:firstLine="0"/>
-        <w:rPr>
-          <w:rFonts w:ascii="Arial" w:cs="Arial" w:eastAsia="Arial" w:hAnsi="Arial"/>
-          <w:sz w:val="24"/>
-          <w:szCs w:val="24"/>
-        </w:rPr>
-      </w:pPr>
-      <w:r>
-        <w:rPr>
-          <w:rtl w:val="0"/>
-        </w:rPr>
-      </w:r>
-    </w:p>
-    <w:p>
-      <w:pPr>
-        <w:widowControl w:val="0"/>
-        <w:spacing w:before="0" w:line="240" w:lineRule="auto"/>
-        <w:ind w:left="0" w:firstLine="0"/>
-        <w:rPr>
-          <w:rFonts w:ascii="Arial" w:cs="Arial" w:eastAsia="Arial" w:hAnsi="Arial"/>
-          <w:sz w:val="24"/>
-          <w:szCs w:val="24"/>
-        </w:rPr>
-      </w:pPr>
-      <w:r>
-        <w:rPr>
-          <w:rtl w:val="0"/>
-        </w:rPr>
-      </w:r>
-    </w:p>
-    <w:p>
-      <w:pPr>
-        <w:widowControl w:val="0"/>
-        <w:spacing w:before="0" w:line="240" w:lineRule="auto"/>
-        <w:ind w:left="0" w:firstLine="0"/>
-        <w:rPr>
-          <w:rFonts w:ascii="Arial" w:cs="Arial" w:eastAsia="Arial" w:hAnsi="Arial"/>
-          <w:sz w:val="24"/>
-          <w:szCs w:val="24"/>
-        </w:rPr>
-      </w:pPr>
-      <w:r>
-        <w:rPr>
-          <w:rtl w:val="0"/>
-        </w:rPr>
-      </w:r>
-    </w:p>
-    <w:p>
-      <w:pPr>
-        <w:widowControl w:val="0"/>
-        <w:spacing w:before="0" w:line="240" w:lineRule="auto"/>
-        <w:ind w:left="0" w:firstLine="0"/>
-        <w:rPr>
-          <w:rFonts w:ascii="Arial" w:cs="Arial" w:eastAsia="Arial" w:hAnsi="Arial"/>
-          <w:sz w:val="24"/>
-          <w:szCs w:val="24"/>
-        </w:rPr>
-      </w:pPr>
-      <w:r>
-        <w:rPr>
-          <w:rtl w:val="0"/>
-        </w:rPr>
-      </w:r>
-    </w:p>
-    <w:p>
-      <w:pPr>
-        <w:widowControl w:val="0"/>
-        <w:spacing w:before="0" w:line="240" w:lineRule="auto"/>
-        <w:ind w:left="0" w:firstLine="0"/>
-        <w:rPr>
-          <w:rFonts w:ascii="Arial" w:cs="Arial" w:eastAsia="Arial" w:hAnsi="Arial"/>
-          <w:sz w:val="24"/>
-          <w:szCs w:val="24"/>
-        </w:rPr>
-      </w:pPr>
-      <w:r>
-        <w:rPr>
-          <w:rtl w:val="0"/>
-        </w:rPr>
-      </w:r>
-    </w:p>
-    <w:p>
-      <w:pPr>
-        <w:widowControl w:val="0"/>
-        <w:spacing w:before="0" w:line="240" w:lineRule="auto"/>
-        <w:ind w:left="0" w:firstLine="0"/>
-        <w:rPr>
-          <w:rFonts w:ascii="Arial" w:cs="Arial" w:eastAsia="Arial" w:hAnsi="Arial"/>
-          <w:sz w:val="24"/>
-          <w:szCs w:val="24"/>
-        </w:rPr>
-      </w:pPr>
-      <w:r>
-        <w:rPr>
-          <w:rtl w:val="0"/>
-        </w:rPr>
-      </w:r>
-    </w:p>
-    <w:p>
-      <w:pPr>
-        <w:widowControl w:val="0"/>
-        <w:spacing w:before="0" w:line="240" w:lineRule="auto"/>
-        <w:ind w:left="0" w:firstLine="0"/>
-        <w:rPr>
-          <w:rFonts w:ascii="Arial" w:cs="Arial" w:eastAsia="Arial" w:hAnsi="Arial"/>
-          <w:sz w:val="24"/>
-          <w:szCs w:val="24"/>
-        </w:rPr>
-      </w:pPr>
-      <w:r>
-        <w:rPr>
-          <w:rtl w:val="0"/>
-        </w:rPr>
-      </w:r>
-    </w:p>
-    <w:p>
-      <w:pPr>
-        <w:widowControl w:val="0"/>
-        <w:spacing w:before="0" w:line="240" w:lineRule="auto"/>
-        <w:ind w:left="0" w:firstLine="0"/>
-        <w:rPr>
-          <w:rFonts w:ascii="Arial" w:cs="Arial" w:eastAsia="Arial" w:hAnsi="Arial"/>
-          <w:sz w:val="24"/>
-          <w:szCs w:val="24"/>
-        </w:rPr>
-      </w:pPr>
-      <w:r>
-        <w:rPr>
-          <w:rtl w:val="0"/>
-        </w:rPr>
-      </w:r>
-    </w:p>
-    <w:p>
-      <w:pPr>
-        <w:widowControl w:val="0"/>
-        <w:spacing w:before="0" w:line="240" w:lineRule="auto"/>
-        <w:ind w:left="0" w:firstLine="0"/>
-        <w:rPr>
-          <w:rFonts w:ascii="Arial" w:cs="Arial" w:eastAsia="Arial" w:hAnsi="Arial"/>
-          <w:sz w:val="24"/>
-          <w:szCs w:val="24"/>
-        </w:rPr>
-      </w:pPr>
-      <w:r>
-        <w:rPr>
-          <w:rtl w:val="0"/>
-        </w:rPr>
-      </w:r>
-    </w:p>
-    <w:p>
-      <w:pPr>
-        <w:widowControl w:val="0"/>
-        <w:spacing w:before="0" w:line="240" w:lineRule="auto"/>
-        <w:ind w:left="0" w:firstLine="0"/>
-        <w:rPr>
-          <w:rFonts w:ascii="Arial" w:cs="Arial" w:eastAsia="Arial" w:hAnsi="Arial"/>
-          <w:sz w:val="24"/>
-          <w:szCs w:val="24"/>
-        </w:rPr>
-      </w:pPr>
-      <w:r>
-        <w:rPr>
-          <w:rtl w:val="0"/>
-        </w:rPr>
-      </w:r>
-    </w:p>
-    <w:p>
-      <w:pPr>
-        <w:widowControl w:val="0"/>
-        <w:spacing w:before="0" w:line="240" w:lineRule="auto"/>
-        <w:ind w:left="0" w:firstLine="0"/>
-        <w:rPr>
-          <w:rFonts w:ascii="Arial" w:cs="Arial" w:eastAsia="Arial" w:hAnsi="Arial"/>
-          <w:sz w:val="24"/>
-          <w:szCs w:val="24"/>
-        </w:rPr>
-      </w:pPr>
-      <w:r>
-        <w:rPr>
-          <w:rtl w:val="0"/>
-        </w:rPr>
-      </w:r>
-    </w:p>
-    <w:p>
-      <w:pPr>
-        <w:widowControl w:val="0"/>
-        <w:spacing w:before="0" w:line="240" w:lineRule="auto"/>
-        <w:ind w:left="0" w:firstLine="0"/>
-        <w:rPr>
-          <w:rFonts w:ascii="Arial" w:cs="Arial" w:eastAsia="Arial" w:hAnsi="Arial"/>
-          <w:sz w:val="24"/>
-          <w:szCs w:val="24"/>
-        </w:rPr>
-      </w:pPr>
-      <w:r>
-        <w:rPr>
-          <w:rtl w:val="0"/>
-        </w:rPr>
-      </w:r>
-    </w:p>
-    <w:p>
-      <w:pPr>
-        <w:widowControl w:val="0"/>
-        <w:spacing w:before="0" w:line="240" w:lineRule="auto"/>
-        <w:ind w:left="0" w:firstLine="0"/>
-        <w:rPr>
-          <w:rFonts w:ascii="Arial" w:cs="Arial" w:eastAsia="Arial" w:hAnsi="Arial"/>
-          <w:sz w:val="24"/>
-          <w:szCs w:val="24"/>
-        </w:rPr>
-      </w:pPr>
-      <w:r>
-        <w:rPr>
-          <w:rtl w:val="0"/>
-        </w:rPr>
-      </w:r>
-    </w:p>
-    <w:p>
-      <w:pPr>
-        <w:widowControl w:val="0"/>
-        <w:spacing w:before="0" w:line="240" w:lineRule="auto"/>
-        <w:ind w:left="0" w:firstLine="0"/>
-        <w:rPr>
-          <w:rFonts w:ascii="Arial" w:cs="Arial" w:eastAsia="Arial" w:hAnsi="Arial"/>
-          <w:sz w:val="24"/>
-          <w:szCs w:val="24"/>
-        </w:rPr>
-      </w:pPr>
-      <w:r>
-        <w:rPr>
-          <w:rtl w:val="0"/>
-        </w:rPr>
-      </w:r>
-    </w:p>
-    <w:p>
-      <w:pPr>
-        <w:widowControl w:val="0"/>
-        <w:spacing w:before="0" w:line="240" w:lineRule="auto"/>
-        <w:ind w:left="0" w:firstLine="0"/>
-        <w:rPr>
-          <w:rFonts w:ascii="Arial" w:cs="Arial" w:eastAsia="Arial" w:hAnsi="Arial"/>
-          <w:sz w:val="24"/>
-          <w:szCs w:val="24"/>
-        </w:rPr>
-      </w:pPr>
-      <w:r>
-        <w:rPr>
-          <w:rtl w:val="0"/>
-        </w:rPr>
-      </w:r>
-    </w:p>
-    <w:p>
-      <w:pPr>
-        <w:widowControl w:val="0"/>
-        <w:spacing w:before="0" w:line="240" w:lineRule="auto"/>
-        <w:ind w:left="0" w:firstLine="0"/>
-        <w:rPr>
-          <w:rFonts w:ascii="Arial" w:cs="Arial" w:eastAsia="Arial" w:hAnsi="Arial"/>
-          <w:sz w:val="24"/>
-          <w:szCs w:val="24"/>
-        </w:rPr>
-      </w:pPr>
-      <w:r>
-        <w:rPr>
-          <w:rtl w:val="0"/>
-        </w:rPr>
-      </w:r>
-    </w:p>
-    <w:p>
-      <w:pPr>
-        <w:widowControl w:val="0"/>
-        <w:spacing w:before="0" w:line="240" w:lineRule="auto"/>
-        <w:ind w:left="0" w:firstLine="0"/>
-        <w:rPr>
-          <w:rFonts w:ascii="Arial" w:cs="Arial" w:eastAsia="Arial" w:hAnsi="Arial"/>
-          <w:sz w:val="24"/>
-          <w:szCs w:val="24"/>
-        </w:rPr>
-      </w:pPr>
-      <w:r>
-        <w:rPr>
-          <w:rtl w:val="0"/>
-        </w:rPr>
-      </w:r>
-    </w:p>
-    <w:p>
-      <w:pPr>
-        <w:widowControl w:val="0"/>
-        <w:spacing w:before="0" w:line="240" w:lineRule="auto"/>
-        <w:ind w:left="0" w:firstLine="0"/>
-        <w:rPr>
-          <w:rFonts w:ascii="Arial" w:cs="Arial" w:eastAsia="Arial" w:hAnsi="Arial"/>
-          <w:sz w:val="24"/>
-          <w:szCs w:val="24"/>
-        </w:rPr>
-      </w:pPr>
-      <w:r>
-        <w:rPr>
-          <w:rtl w:val="0"/>
-        </w:rPr>
-      </w:r>
-    </w:p>
-    <w:p>
-      <w:pPr>
-        <w:widowControl w:val="0"/>
-        <w:spacing w:before="0" w:line="240" w:lineRule="auto"/>
-        <w:ind w:left="0" w:firstLine="0"/>
-        <w:rPr>
-          <w:rFonts w:ascii="Arial" w:cs="Arial" w:eastAsia="Arial" w:hAnsi="Arial"/>
-          <w:sz w:val="24"/>
-          <w:szCs w:val="24"/>
-        </w:rPr>
-      </w:pPr>
-      <w:r>
-        <w:rPr>
-          <w:rFonts w:ascii="Arial" w:cs="Arial" w:eastAsia="Arial" w:hAnsi="Arial"/>
-          <w:sz w:val="24"/>
-          <w:szCs w:val="24"/>
-          <w:rtl w:val="0"/>
-        </w:rPr>
-        <w:t xml:space="preserve">Présentation Personnelle</w:t>
+        <w:t xml:space="preserve">Merci à Arlette, Nabi, Dylan, Benjamin, Stéphane, Maxime, Anne, Herbert, Souleymane, Nathan, Scotty, Mathieu, Mohamed, Léa et tant d’autres !</w:t>
+      </w:r>
+    </w:p>
+    <w:p>
+      <w:pPr>
+        <w:widowControl w:val="0"/>
+        <w:spacing w:before="0" w:line="240" w:lineRule="auto"/>
+        <w:ind w:left="0" w:firstLine="0"/>
+        <w:rPr>
+          <w:rFonts w:ascii="Arial" w:cs="Arial" w:eastAsia="Arial" w:hAnsi="Arial"/>
+          <w:sz w:val="24"/>
+          <w:szCs w:val="24"/>
+        </w:rPr>
+      </w:pPr>
+      <w:r>
+        <w:rPr>
+          <w:rtl w:val="0"/>
+        </w:rPr>
+      </w:r>
+    </w:p>
+    <w:p>
+      <w:pPr>
+        <w:widowControl w:val="0"/>
+        <w:spacing w:before="0" w:line="240" w:lineRule="auto"/>
+        <w:ind w:left="0" w:firstLine="0"/>
+        <w:rPr>
+          <w:rFonts w:ascii="Arial" w:cs="Arial" w:eastAsia="Arial" w:hAnsi="Arial"/>
+          <w:sz w:val="24"/>
+          <w:szCs w:val="24"/>
+        </w:rPr>
+      </w:pPr>
+      <w:r>
+        <w:rPr>
+          <w:rtl w:val="0"/>
+        </w:rPr>
+      </w:r>
+    </w:p>
+    <w:p>
+      <w:pPr>
+        <w:widowControl w:val="0"/>
+        <w:spacing w:before="0" w:line="240" w:lineRule="auto"/>
+        <w:ind w:left="0" w:firstLine="0"/>
+        <w:rPr>
+          <w:rFonts w:ascii="Arial" w:cs="Arial" w:eastAsia="Arial" w:hAnsi="Arial"/>
+          <w:sz w:val="24"/>
+          <w:szCs w:val="24"/>
+        </w:rPr>
+      </w:pPr>
+      <w:r>
+        <w:rPr>
+          <w:rtl w:val="0"/>
+        </w:rPr>
+      </w:r>
+    </w:p>
+    <w:p>
+      <w:pPr>
+        <w:widowControl w:val="0"/>
+        <w:spacing w:before="0" w:line="240" w:lineRule="auto"/>
+        <w:ind w:left="0" w:firstLine="0"/>
+        <w:rPr>
+          <w:rFonts w:ascii="Arial" w:cs="Arial" w:eastAsia="Arial" w:hAnsi="Arial"/>
+          <w:sz w:val="24"/>
+          <w:szCs w:val="24"/>
+        </w:rPr>
+      </w:pPr>
+      <w:r>
+        <w:rPr>
+          <w:rtl w:val="0"/>
+        </w:rPr>
+      </w:r>
+    </w:p>
+    <w:p>
+      <w:pPr>
+        <w:widowControl w:val="0"/>
+        <w:spacing w:before="0" w:line="240" w:lineRule="auto"/>
+        <w:ind w:left="0" w:firstLine="0"/>
+        <w:rPr>
+          <w:rFonts w:ascii="Arial" w:cs="Arial" w:eastAsia="Arial" w:hAnsi="Arial"/>
+          <w:sz w:val="24"/>
+          <w:szCs w:val="24"/>
+        </w:rPr>
+      </w:pPr>
+      <w:r>
+        <w:rPr>
+          <w:rtl w:val="0"/>
+        </w:rPr>
+      </w:r>
+    </w:p>
+    <w:p>
+      <w:pPr>
+        <w:widowControl w:val="0"/>
+        <w:spacing w:before="0" w:line="240" w:lineRule="auto"/>
+        <w:ind w:left="0" w:firstLine="0"/>
+        <w:rPr>
+          <w:rFonts w:ascii="Arial" w:cs="Arial" w:eastAsia="Arial" w:hAnsi="Arial"/>
+          <w:sz w:val="24"/>
+          <w:szCs w:val="24"/>
+        </w:rPr>
+      </w:pPr>
+      <w:r>
+        <w:rPr>
+          <w:rtl w:val="0"/>
+        </w:rPr>
+      </w:r>
+    </w:p>
+    <w:p>
+      <w:pPr>
+        <w:widowControl w:val="0"/>
+        <w:spacing w:before="0" w:line="240" w:lineRule="auto"/>
+        <w:ind w:left="0" w:firstLine="0"/>
+        <w:rPr>
+          <w:rFonts w:ascii="Arial" w:cs="Arial" w:eastAsia="Arial" w:hAnsi="Arial"/>
+          <w:sz w:val="24"/>
+          <w:szCs w:val="24"/>
+        </w:rPr>
+      </w:pPr>
+      <w:r>
+        <w:rPr>
+          <w:rtl w:val="0"/>
+        </w:rPr>
+      </w:r>
+    </w:p>
+    <w:p>
+      <w:pPr>
+        <w:widowControl w:val="0"/>
+        <w:spacing w:before="0" w:line="240" w:lineRule="auto"/>
+        <w:ind w:left="0" w:firstLine="0"/>
+        <w:rPr>
+          <w:rFonts w:ascii="Arial" w:cs="Arial" w:eastAsia="Arial" w:hAnsi="Arial"/>
+          <w:sz w:val="24"/>
+          <w:szCs w:val="24"/>
+        </w:rPr>
+      </w:pPr>
+      <w:r>
+        <w:rPr>
+          <w:rtl w:val="0"/>
+        </w:rPr>
+      </w:r>
+    </w:p>
+    <w:p>
+      <w:pPr>
+        <w:widowControl w:val="0"/>
+        <w:spacing w:before="0" w:line="240" w:lineRule="auto"/>
+        <w:ind w:left="0" w:firstLine="0"/>
+        <w:rPr>
+          <w:rFonts w:ascii="Arial" w:cs="Arial" w:eastAsia="Arial" w:hAnsi="Arial"/>
+          <w:sz w:val="24"/>
+          <w:szCs w:val="24"/>
+        </w:rPr>
+      </w:pPr>
+      <w:r>
+        <w:rPr>
+          <w:rtl w:val="0"/>
+        </w:rPr>
+      </w:r>
+    </w:p>
+    <w:p>
+      <w:pPr>
+        <w:widowControl w:val="0"/>
+        <w:spacing w:before="0" w:line="240" w:lineRule="auto"/>
+        <w:ind w:left="0" w:firstLine="0"/>
+        <w:rPr>
+          <w:rFonts w:ascii="Arial" w:cs="Arial" w:eastAsia="Arial" w:hAnsi="Arial"/>
+          <w:sz w:val="24"/>
+          <w:szCs w:val="24"/>
+        </w:rPr>
+      </w:pPr>
+      <w:r>
+        <w:rPr>
+          <w:rtl w:val="0"/>
+        </w:rPr>
+      </w:r>
+    </w:p>
+    <w:p>
+      <w:pPr>
+        <w:widowControl w:val="0"/>
+        <w:spacing w:before="0" w:line="240" w:lineRule="auto"/>
+        <w:ind w:left="0" w:firstLine="0"/>
+        <w:rPr>
+          <w:rFonts w:ascii="Arial" w:cs="Arial" w:eastAsia="Arial" w:hAnsi="Arial"/>
+          <w:sz w:val="24"/>
+          <w:szCs w:val="24"/>
+        </w:rPr>
+      </w:pPr>
+      <w:r>
+        <w:rPr>
+          <w:rtl w:val="0"/>
+        </w:rPr>
+      </w:r>
+    </w:p>
+    <w:p>
+      <w:pPr>
+        <w:widowControl w:val="0"/>
+        <w:spacing w:before="0" w:line="240" w:lineRule="auto"/>
+        <w:ind w:left="0" w:firstLine="0"/>
+        <w:rPr>
+          <w:rFonts w:ascii="Arial" w:cs="Arial" w:eastAsia="Arial" w:hAnsi="Arial"/>
+          <w:sz w:val="24"/>
+          <w:szCs w:val="24"/>
+        </w:rPr>
+      </w:pPr>
+      <w:r>
+        <w:rPr>
+          <w:rtl w:val="0"/>
+        </w:rPr>
+      </w:r>
+    </w:p>
+    <w:p>
+      <w:pPr>
+        <w:widowControl w:val="0"/>
+        <w:spacing w:before="0" w:line="240" w:lineRule="auto"/>
+        <w:ind w:left="0" w:firstLine="0"/>
+        <w:rPr>
+          <w:rFonts w:ascii="Arial" w:cs="Arial" w:eastAsia="Arial" w:hAnsi="Arial"/>
+          <w:sz w:val="24"/>
+          <w:szCs w:val="24"/>
+        </w:rPr>
+      </w:pPr>
+      <w:r>
+        <w:rPr>
+          <w:rtl w:val="0"/>
+        </w:rPr>
+      </w:r>
+    </w:p>
+    <w:p>
+      <w:pPr>
+        <w:widowControl w:val="0"/>
+        <w:spacing w:before="0" w:line="240" w:lineRule="auto"/>
+        <w:ind w:left="0" w:firstLine="0"/>
+        <w:rPr>
+          <w:rFonts w:ascii="Arial" w:cs="Arial" w:eastAsia="Arial" w:hAnsi="Arial"/>
+          <w:sz w:val="24"/>
+          <w:szCs w:val="24"/>
+        </w:rPr>
+      </w:pPr>
+      <w:r>
+        <w:rPr>
+          <w:rtl w:val="0"/>
+        </w:rPr>
+      </w:r>
+    </w:p>
+    <w:p>
+      <w:pPr>
+        <w:widowControl w:val="0"/>
+        <w:spacing w:before="0" w:line="240" w:lineRule="auto"/>
+        <w:ind w:left="0" w:firstLine="0"/>
+        <w:rPr>
+          <w:rFonts w:ascii="Arial" w:cs="Arial" w:eastAsia="Arial" w:hAnsi="Arial"/>
+          <w:sz w:val="24"/>
+          <w:szCs w:val="24"/>
+        </w:rPr>
+      </w:pPr>
+      <w:r>
+        <w:rPr>
+          <w:rtl w:val="0"/>
+        </w:rPr>
+      </w:r>
+    </w:p>
+    <w:p>
+      <w:pPr>
+        <w:widowControl w:val="0"/>
+        <w:spacing w:before="0" w:line="240" w:lineRule="auto"/>
+        <w:ind w:left="0" w:firstLine="0"/>
+        <w:rPr>
+          <w:rFonts w:ascii="Arial" w:cs="Arial" w:eastAsia="Arial" w:hAnsi="Arial"/>
+          <w:sz w:val="24"/>
+          <w:szCs w:val="24"/>
+        </w:rPr>
+      </w:pPr>
+      <w:r>
+        <w:rPr>
+          <w:rtl w:val="0"/>
+        </w:rPr>
+      </w:r>
+    </w:p>
+    <w:p>
+      <w:pPr>
+        <w:widowControl w:val="0"/>
+        <w:spacing w:before="0" w:line="240" w:lineRule="auto"/>
+        <w:ind w:left="0" w:firstLine="0"/>
+        <w:rPr>
+          <w:rFonts w:ascii="Arial" w:cs="Arial" w:eastAsia="Arial" w:hAnsi="Arial"/>
+          <w:sz w:val="24"/>
+          <w:szCs w:val="24"/>
+        </w:rPr>
+      </w:pPr>
+      <w:r>
+        <w:rPr>
+          <w:rtl w:val="0"/>
+        </w:rPr>
+      </w:r>
+    </w:p>
+    <w:p>
+      <w:pPr>
+        <w:widowControl w:val="0"/>
+        <w:spacing w:before="0" w:line="240" w:lineRule="auto"/>
+        <w:ind w:left="0" w:firstLine="0"/>
+        <w:rPr>
+          <w:rFonts w:ascii="Arial" w:cs="Arial" w:eastAsia="Arial" w:hAnsi="Arial"/>
+          <w:sz w:val="24"/>
+          <w:szCs w:val="24"/>
+        </w:rPr>
+      </w:pPr>
+      <w:r>
+        <w:rPr>
+          <w:rtl w:val="0"/>
+        </w:rPr>
+      </w:r>
+    </w:p>
+    <w:p>
+      <w:pPr>
+        <w:widowControl w:val="0"/>
+        <w:spacing w:before="0" w:line="240" w:lineRule="auto"/>
+        <w:ind w:left="0" w:firstLine="0"/>
+        <w:rPr>
+          <w:rFonts w:ascii="Arial" w:cs="Arial" w:eastAsia="Arial" w:hAnsi="Arial"/>
+          <w:sz w:val="24"/>
+          <w:szCs w:val="24"/>
+        </w:rPr>
+      </w:pPr>
+      <w:r>
+        <w:rPr>
+          <w:rtl w:val="0"/>
+        </w:rPr>
+      </w:r>
+    </w:p>
+    <w:p>
+      <w:pPr>
+        <w:widowControl w:val="0"/>
+        <w:spacing w:before="0" w:line="240" w:lineRule="auto"/>
+        <w:ind w:left="0" w:firstLine="0"/>
+        <w:rPr>
+          <w:rFonts w:ascii="Arial" w:cs="Arial" w:eastAsia="Arial" w:hAnsi="Arial"/>
+          <w:sz w:val="24"/>
+          <w:szCs w:val="24"/>
+        </w:rPr>
+      </w:pPr>
+      <w:r>
+        <w:rPr>
+          <w:rtl w:val="0"/>
+        </w:rPr>
+      </w:r>
+    </w:p>
+    <w:p>
+      <w:pPr>
+        <w:widowControl w:val="0"/>
+        <w:spacing w:before="0" w:line="240" w:lineRule="auto"/>
+        <w:ind w:left="0" w:firstLine="0"/>
+        <w:rPr>
+          <w:rFonts w:ascii="Arial" w:cs="Arial" w:eastAsia="Arial" w:hAnsi="Arial"/>
+          <w:sz w:val="24"/>
+          <w:szCs w:val="24"/>
+        </w:rPr>
+      </w:pPr>
+      <w:r>
+        <w:rPr>
+          <w:rtl w:val="0"/>
+        </w:rPr>
+      </w:r>
+    </w:p>
+    <w:p>
+      <w:pPr>
+        <w:widowControl w:val="0"/>
+        <w:spacing w:before="0" w:line="240" w:lineRule="auto"/>
+        <w:ind w:left="0" w:firstLine="0"/>
+        <w:rPr>
+          <w:rFonts w:ascii="Arial" w:cs="Arial" w:eastAsia="Arial" w:hAnsi="Arial"/>
+          <w:sz w:val="24"/>
+          <w:szCs w:val="24"/>
+        </w:rPr>
+      </w:pPr>
+      <w:r>
+        <w:rPr>
+          <w:rtl w:val="0"/>
+        </w:rPr>
+      </w:r>
+    </w:p>
+    <w:p>
+      <w:pPr>
+        <w:widowControl w:val="0"/>
+        <w:spacing w:before="0" w:line="240" w:lineRule="auto"/>
+        <w:ind w:left="0" w:firstLine="0"/>
+        <w:rPr>
+          <w:rFonts w:ascii="Arial" w:cs="Arial" w:eastAsia="Arial" w:hAnsi="Arial"/>
+          <w:sz w:val="24"/>
+          <w:szCs w:val="24"/>
+        </w:rPr>
+      </w:pPr>
+      <w:r>
+        <w:rPr>
+          <w:rtl w:val="0"/>
+        </w:rPr>
+      </w:r>
+    </w:p>
+    <w:p>
+      <w:pPr>
+        <w:widowControl w:val="0"/>
+        <w:spacing w:before="0" w:line="240" w:lineRule="auto"/>
+        <w:ind w:left="0" w:firstLine="0"/>
+        <w:rPr>
+          <w:rFonts w:ascii="Arial" w:cs="Arial" w:eastAsia="Arial" w:hAnsi="Arial"/>
+          <w:sz w:val="24"/>
+          <w:szCs w:val="24"/>
+        </w:rPr>
+      </w:pPr>
+      <w:r>
+        <w:rPr>
+          <w:rtl w:val="0"/>
+        </w:rPr>
+      </w:r>
+    </w:p>
+    <w:p>
+      <w:pPr>
+        <w:widowControl w:val="0"/>
+        <w:spacing w:before="0" w:line="240" w:lineRule="auto"/>
+        <w:ind w:left="0" w:firstLine="0"/>
+        <w:rPr>
+          <w:rFonts w:ascii="Arial" w:cs="Arial" w:eastAsia="Arial" w:hAnsi="Arial"/>
+          <w:sz w:val="24"/>
+          <w:szCs w:val="24"/>
+        </w:rPr>
+      </w:pPr>
+      <w:r>
+        <w:rPr>
+          <w:rtl w:val="0"/>
+        </w:rPr>
+      </w:r>
+    </w:p>
+    <w:p>
+      <w:pPr>
+        <w:widowControl w:val="0"/>
+        <w:spacing w:before="0" w:line="240" w:lineRule="auto"/>
+        <w:ind w:left="0" w:firstLine="0"/>
+        <w:rPr>
+          <w:rFonts w:ascii="Arial" w:cs="Arial" w:eastAsia="Arial" w:hAnsi="Arial"/>
+          <w:sz w:val="24"/>
+          <w:szCs w:val="24"/>
+        </w:rPr>
+      </w:pPr>
+      <w:r>
+        <w:rPr>
+          <w:rtl w:val="0"/>
+        </w:rPr>
+      </w:r>
+    </w:p>
+    <w:p>
+      <w:pPr>
+        <w:widowControl w:val="0"/>
+        <w:spacing w:before="0" w:line="240" w:lineRule="auto"/>
+        <w:ind w:left="0" w:firstLine="0"/>
+        <w:rPr>
+          <w:rFonts w:ascii="Arial" w:cs="Arial" w:eastAsia="Arial" w:hAnsi="Arial"/>
+          <w:sz w:val="24"/>
+          <w:szCs w:val="24"/>
+        </w:rPr>
+      </w:pPr>
+      <w:r>
+        <w:rPr>
+          <w:rtl w:val="0"/>
+        </w:rPr>
+      </w:r>
+    </w:p>
+    <w:p>
+      <w:pPr>
+        <w:widowControl w:val="0"/>
+        <w:spacing w:before="0" w:line="240" w:lineRule="auto"/>
+        <w:ind w:left="0" w:firstLine="0"/>
+        <w:rPr>
+          <w:rFonts w:ascii="Arial" w:cs="Arial" w:eastAsia="Arial" w:hAnsi="Arial"/>
+          <w:sz w:val="24"/>
+          <w:szCs w:val="24"/>
+        </w:rPr>
+      </w:pPr>
+      <w:r>
+        <w:rPr>
+          <w:rtl w:val="0"/>
+        </w:rPr>
+      </w:r>
+    </w:p>
+    <w:p>
+      <w:pPr>
+        <w:widowControl w:val="0"/>
+        <w:spacing w:before="0" w:line="240" w:lineRule="auto"/>
+        <w:ind w:left="0" w:firstLine="0"/>
+        <w:rPr>
+          <w:rFonts w:ascii="Arial" w:cs="Arial" w:eastAsia="Arial" w:hAnsi="Arial"/>
+          <w:sz w:val="24"/>
+          <w:szCs w:val="24"/>
+        </w:rPr>
+      </w:pPr>
+      <w:r>
+        <w:rPr>
+          <w:rtl w:val="0"/>
+        </w:rPr>
+      </w:r>
+    </w:p>
+    <w:p>
+      <w:pPr>
+        <w:widowControl w:val="0"/>
+        <w:spacing w:before="0" w:line="240" w:lineRule="auto"/>
+        <w:ind w:left="0" w:firstLine="0"/>
+        <w:rPr>
+          <w:rFonts w:ascii="Arial" w:cs="Arial" w:eastAsia="Arial" w:hAnsi="Arial"/>
+          <w:sz w:val="24"/>
+          <w:szCs w:val="24"/>
+        </w:rPr>
+      </w:pPr>
+      <w:r>
+        <w:rPr>
+          <w:rtl w:val="0"/>
+        </w:rPr>
+      </w:r>
+    </w:p>
+    <w:p>
+      <w:pPr>
+        <w:widowControl w:val="0"/>
+        <w:spacing w:before="0" w:line="240" w:lineRule="auto"/>
+        <w:ind w:left="0" w:firstLine="0"/>
+        <w:rPr>
+          <w:rFonts w:ascii="Arial" w:cs="Arial" w:eastAsia="Arial" w:hAnsi="Arial"/>
+          <w:sz w:val="24"/>
+          <w:szCs w:val="24"/>
+        </w:rPr>
+      </w:pPr>
+      <w:r>
+        <w:rPr>
+          <w:rFonts w:ascii="Arial" w:cs="Arial" w:eastAsia="Arial" w:hAnsi="Arial"/>
+          <w:sz w:val="24"/>
+          <w:szCs w:val="24"/>
+          <w:rtl w:val="0"/>
+        </w:rPr>
+        <w:t xml:space="preserve">Présentation de l’auteur</w:t>
       </w:r>
     </w:p>
     <w:p>
@@ -1387,7 +1387,7 @@
           <w:rtl w:val="0"/>
         </w:rPr>
         <w:tab/>
-        <w:t xml:space="preserve">Malheureusement quelques soucis de santé m’ayant rendu inapte au travail d’atelier, j’ai décidé de recommencer une carrière de développeur afin de pouvoir continuer à travailler sans handicap … tout en continuant à programmer. En effet aux cours de mon précédent emploi j’ai eu pour tache (entre autres choses) de reprendre les plans conceptions du bureau d’étude et gérer une production de pièces métalliques cisaillées, poinçonnées et pliées en petite et moyennes séries . Mes machines de production étant pilotable en code en code G ( langage d’usinage procédural ) j’avais pu consacrer plusieurs heures par semaines à écrire intégralement mes programmes au pupitre.</w:t>
+        <w:t xml:space="preserve">Malheureusement quelques soucis de santé m’ayant rendu inapte au travail d’atelier, j’ai décidé de recommencer une carrière de développeur afin de pouvoir continuer à travailler sans handicap … tout en continuant à programmer. En effet, au cours de mon précédent emploi j’ai eu pour tâche (entre autres choses) de reprendre les plans conceptions du bureau d’étude et gérer une production de pièces métalliques cisaillées, poinçonnées et pliées en petite et moyenne séries . Mes machines de production étant pilotable en code en code G ( langage d’usinage procédural ) j’avais pu consacrer plusieurs heures par semaines à écrire intégralement mes programmes au pupitre.</w:t>
       </w:r>
     </w:p>
     <w:p>
@@ -1426,7 +1426,25 @@
           <w:rtl w:val="0"/>
         </w:rPr>
         <w:tab/>
-        <w:t xml:space="preserve">Mon passé de développeur aidant j’ai pû intégrer le centre AFPA d’Amiens un un premier MS DIW fin Mars 2022, au cour duquel j’ai pu me familiariser avec les technologie du web que je ne connaissais finalement que de manière superficielle.</w:t>
+        <w:t xml:space="preserve">Mon passé de développeur aidant j’ai pû intégrer le centre AFPA d’Amiens un un premier MS </w:t>
+      </w:r>
+      <w:r>
+        <w:rPr>
+          <w:rFonts w:ascii="Arial" w:cs="Arial" w:eastAsia="Arial" w:hAnsi="Arial"/>
+          <w:sz w:val="24"/>
+          <w:szCs w:val="24"/>
+          <w:rtl w:val="0"/>
+        </w:rPr>
+        <w:t xml:space="preserve">DIW</w:t>
+      </w:r>
+      <w:r>
+        <w:rPr>
+          <w:rFonts w:ascii="Arial" w:cs="Arial" w:eastAsia="Arial" w:hAnsi="Arial"/>
+          <w:sz w:val="24"/>
+          <w:szCs w:val="24"/>
+          <w:rtl w:val="0"/>
+        </w:rPr>
+        <w:t xml:space="preserve"> fin Mars 2022, au cours duquel j’ai pu me familiariser avec les technologies du web que je ne connaissais finalement que de manière superficielle.</w:t>
       </w:r>
     </w:p>
     <w:p>
@@ -5240,12 +5258,12 @@
                   <wp:extent cx="1306830" cy="2992120"/>
                   <wp:effectExtent b="0" l="0" r="0" t="0"/>
                   <wp:wrapSquare wrapText="bothSides" distB="0" distT="0" distL="0" distR="0"/>
-                  <wp:docPr id="15" name="image8.jpg"/>
+                  <wp:docPr id="10" name="image10.jpg"/>
                   <a:graphic>
                     <a:graphicData uri="http://schemas.openxmlformats.org/drawingml/2006/picture">
                       <pic:pic>
                         <pic:nvPicPr>
-                          <pic:cNvPr id="0" name="image8.jpg"/>
+                          <pic:cNvPr id="0" name="image10.jpg"/>
                           <pic:cNvPicPr preferRelativeResize="0"/>
                         </pic:nvPicPr>
                         <pic:blipFill>
@@ -5308,12 +5326,12 @@
                   <wp:extent cx="1277620" cy="3263900"/>
                   <wp:effectExtent b="0" l="0" r="0" t="0"/>
                   <wp:wrapSquare wrapText="bothSides" distB="0" distT="0" distL="0" distR="0"/>
-                  <wp:docPr id="8" name="image6.jpg"/>
+                  <wp:docPr id="14" name="image3.jpg"/>
                   <a:graphic>
                     <a:graphicData uri="http://schemas.openxmlformats.org/drawingml/2006/picture">
                       <pic:pic>
                         <pic:nvPicPr>
-                          <pic:cNvPr id="0" name="image6.jpg"/>
+                          <pic:cNvPr id="0" name="image3.jpg"/>
                           <pic:cNvPicPr preferRelativeResize="0"/>
                         </pic:nvPicPr>
                         <pic:blipFill>
@@ -5910,12 +5928,12 @@
                   <wp:extent cx="6050280" cy="3395980"/>
                   <wp:effectExtent b="0" l="0" r="0" t="0"/>
                   <wp:wrapSquare wrapText="bothSides" distB="0" distT="0" distL="0" distR="0"/>
-                  <wp:docPr id="5" name="image15.png"/>
+                  <wp:docPr id="13" name="image6.png"/>
                   <a:graphic>
                     <a:graphicData uri="http://schemas.openxmlformats.org/drawingml/2006/picture">
                       <pic:pic>
                         <pic:nvPicPr>
-                          <pic:cNvPr id="0" name="image15.png"/>
+                          <pic:cNvPr id="0" name="image6.png"/>
                           <pic:cNvPicPr preferRelativeResize="0"/>
                         </pic:nvPicPr>
                         <pic:blipFill>
@@ -6051,12 +6069,12 @@
                   <wp:extent cx="6050280" cy="3428365"/>
                   <wp:effectExtent b="0" l="0" r="0" t="0"/>
                   <wp:wrapSquare wrapText="bothSides" distB="0" distT="0" distL="0" distR="0"/>
-                  <wp:docPr id="3" name="image12.png"/>
+                  <wp:docPr id="12" name="image17.png"/>
                   <a:graphic>
                     <a:graphicData uri="http://schemas.openxmlformats.org/drawingml/2006/picture">
                       <pic:pic>
                         <pic:nvPicPr>
-                          <pic:cNvPr id="0" name="image12.png"/>
+                          <pic:cNvPr id="0" name="image17.png"/>
                           <pic:cNvPicPr preferRelativeResize="0"/>
                         </pic:nvPicPr>
                         <pic:blipFill>
@@ -6192,12 +6210,12 @@
                   <wp:extent cx="5187696" cy="7519845"/>
                   <wp:effectExtent b="0" l="0" r="0" t="0"/>
                   <wp:wrapSquare wrapText="bothSides" distB="0" distT="0" distL="0" distR="0"/>
-                  <wp:docPr id="10" name="image7.png"/>
+                  <wp:docPr id="15" name="image5.png"/>
                   <a:graphic>
                     <a:graphicData uri="http://schemas.openxmlformats.org/drawingml/2006/picture">
                       <pic:pic>
                         <pic:nvPicPr>
-                          <pic:cNvPr id="0" name="image7.png"/>
+                          <pic:cNvPr id="0" name="image5.png"/>
                           <pic:cNvPicPr preferRelativeResize="0"/>
                         </pic:nvPicPr>
                         <pic:blipFill>
@@ -6567,12 +6585,12 @@
           <wp:inline distB="114300" distT="114300" distL="114300" distR="114300">
             <wp:extent cx="5695950" cy="8410575"/>
             <wp:effectExtent b="0" l="0" r="0" t="0"/>
-            <wp:docPr id="9" name="image13.png"/>
+            <wp:docPr id="7" name="image16.png"/>
             <a:graphic>
               <a:graphicData uri="http://schemas.openxmlformats.org/drawingml/2006/picture">
                 <pic:pic>
                   <pic:nvPicPr>
-                    <pic:cNvPr id="0" name="image13.png"/>
+                    <pic:cNvPr id="0" name="image16.png"/>
                     <pic:cNvPicPr preferRelativeResize="0"/>
                   </pic:nvPicPr>
                   <pic:blipFill>
@@ -6657,12 +6675,12 @@
           <wp:inline distB="114300" distT="114300" distL="114300" distR="114300">
             <wp:extent cx="5943600" cy="4648200"/>
             <wp:effectExtent b="0" l="0" r="0" t="0"/>
-            <wp:docPr id="2" name="image16.png"/>
+            <wp:docPr id="2" name="image14.png"/>
             <a:graphic>
               <a:graphicData uri="http://schemas.openxmlformats.org/drawingml/2006/picture">
                 <pic:pic>
                   <pic:nvPicPr>
-                    <pic:cNvPr id="0" name="image16.png"/>
+                    <pic:cNvPr id="0" name="image14.png"/>
                     <pic:cNvPicPr preferRelativeResize="0"/>
                   </pic:nvPicPr>
                   <pic:blipFill>
@@ -6747,12 +6765,12 @@
           <wp:inline distB="114300" distT="114300" distL="114300" distR="114300">
             <wp:extent cx="5943600" cy="6565900"/>
             <wp:effectExtent b="0" l="0" r="0" t="0"/>
-            <wp:docPr id="17" name="image9.png"/>
+            <wp:docPr id="20" name="image13.png"/>
             <a:graphic>
               <a:graphicData uri="http://schemas.openxmlformats.org/drawingml/2006/picture">
                 <pic:pic>
                   <pic:nvPicPr>
-                    <pic:cNvPr id="0" name="image9.png"/>
+                    <pic:cNvPr id="0" name="image13.png"/>
                     <pic:cNvPicPr preferRelativeResize="0"/>
                   </pic:nvPicPr>
                   <pic:blipFill>
@@ -6859,7 +6877,7 @@
         <w:widowControl w:val="0"/>
         <w:numPr>
           <w:ilvl w:val="0"/>
-          <w:numId w:val="1"/>
+          <w:numId w:val="2"/>
         </w:numPr>
         <w:tabs>
           <w:tab w:val="left" w:leader="none" w:pos="709"/>
@@ -6887,7 +6905,7 @@
         <w:widowControl w:val="0"/>
         <w:numPr>
           <w:ilvl w:val="0"/>
-          <w:numId w:val="1"/>
+          <w:numId w:val="2"/>
         </w:numPr>
         <w:tabs>
           <w:tab w:val="left" w:leader="none" w:pos="709"/>
@@ -7096,6 +7114,44 @@
         <w:ind w:left="0" w:firstLine="0"/>
         <w:rPr>
           <w:rFonts w:ascii="Arial" w:cs="Arial" w:eastAsia="Arial" w:hAnsi="Arial"/>
+          <w:sz w:val="24"/>
+          <w:szCs w:val="24"/>
+        </w:rPr>
+      </w:pPr>
+      <w:r>
+        <w:rPr>
+          <w:rFonts w:ascii="Arial" w:cs="Arial" w:eastAsia="Arial" w:hAnsi="Arial"/>
+          <w:sz w:val="24"/>
+          <w:szCs w:val="24"/>
+          <w:rtl w:val="0"/>
+        </w:rPr>
+        <w:t xml:space="preserve">Au départ il était prévu de fournir à l’application Mise en Situation les Ids du devis et de la ligne de devis. Le but était de pouvoir enregistrer en base une version base 64 de l’image obtenue avec le module de Mise en Situation lorsque celui-ci est lancé depuis une ligne de devis dans l’Adjustem-Web. Des problèmes évidents de l’impact du stockage des images en base64 (alourdissant en moyenne de 30% la taille d’une image) ont poussé la société Adjustem à abandonner cette fonctionnalité.</w:t>
+      </w:r>
+    </w:p>
+    <w:p>
+      <w:pPr>
+        <w:widowControl w:val="0"/>
+        <w:spacing w:before="0" w:line="240" w:lineRule="auto"/>
+        <w:ind w:left="0" w:firstLine="0"/>
+        <w:rPr>
+          <w:rFonts w:ascii="Arial" w:cs="Arial" w:eastAsia="Arial" w:hAnsi="Arial"/>
+          <w:sz w:val="24"/>
+          <w:szCs w:val="24"/>
+        </w:rPr>
+      </w:pPr>
+      <w:r>
+        <w:rPr>
+          <w:rtl w:val="0"/>
+        </w:rPr>
+      </w:r>
+    </w:p>
+    <w:p>
+      <w:pPr>
+        <w:widowControl w:val="0"/>
+        <w:spacing w:before="0" w:line="240" w:lineRule="auto"/>
+        <w:ind w:left="0" w:firstLine="0"/>
+        <w:rPr>
+          <w:rFonts w:ascii="Arial" w:cs="Arial" w:eastAsia="Arial" w:hAnsi="Arial"/>
           <w:b w:val="1"/>
           <w:sz w:val="24"/>
           <w:szCs w:val="24"/>
@@ -7108,7 +7164,7 @@
           <w:szCs w:val="24"/>
           <w:rtl w:val="0"/>
         </w:rPr>
-        <w:t xml:space="preserve">La Mise en Situation charge, au démarrage de l’application, deux images : une menuiserie ou Objet et un bâtiment ou Vue. Sachant que l’utilisation de cookies est proscrite. J’ai mis en place un sytème de gestion des données par le biais des variables de session PHP.</w:t>
+        <w:t xml:space="preserve">La Mise en Situation charge, au démarrage de l’application, deux images : une menuiserie ou Objet et un bâtiment ou Vue. Sachant que l’utilisation de cookies est proscrite. J’ai mis en place un système de gestion des données par le biais des variables de session PHP.</w:t>
       </w:r>
       <w:r>
         <w:rPr>
@@ -7867,125 +7923,6 @@
         <w:ind w:left="0" w:firstLine="0"/>
         <w:rPr>
           <w:rFonts w:ascii="Arial" w:cs="Arial" w:eastAsia="Arial" w:hAnsi="Arial"/>
-          <w:sz w:val="24"/>
-          <w:szCs w:val="24"/>
-        </w:rPr>
-      </w:pPr>
-      <w:r>
-        <w:rPr>
-          <w:rtl w:val="0"/>
-        </w:rPr>
-      </w:r>
-    </w:p>
-    <w:p>
-      <w:pPr>
-        <w:widowControl w:val="0"/>
-        <w:spacing w:before="0" w:line="240" w:lineRule="auto"/>
-        <w:ind w:left="0" w:firstLine="0"/>
-        <w:rPr>
-          <w:rFonts w:ascii="Arial" w:cs="Arial" w:eastAsia="Arial" w:hAnsi="Arial"/>
-          <w:sz w:val="24"/>
-          <w:szCs w:val="24"/>
-        </w:rPr>
-      </w:pPr>
-      <w:r>
-        <w:rPr>
-          <w:rtl w:val="0"/>
-        </w:rPr>
-      </w:r>
-    </w:p>
-    <w:p>
-      <w:pPr>
-        <w:widowControl w:val="0"/>
-        <w:spacing w:before="0" w:line="240" w:lineRule="auto"/>
-        <w:ind w:left="0" w:firstLine="0"/>
-        <w:rPr>
-          <w:rFonts w:ascii="Arial" w:cs="Arial" w:eastAsia="Arial" w:hAnsi="Arial"/>
-          <w:sz w:val="24"/>
-          <w:szCs w:val="24"/>
-        </w:rPr>
-      </w:pPr>
-      <w:r>
-        <w:rPr>
-          <w:rtl w:val="0"/>
-        </w:rPr>
-      </w:r>
-    </w:p>
-    <w:p>
-      <w:pPr>
-        <w:widowControl w:val="0"/>
-        <w:spacing w:before="0" w:line="240" w:lineRule="auto"/>
-        <w:ind w:left="0" w:firstLine="0"/>
-        <w:rPr>
-          <w:rFonts w:ascii="Arial" w:cs="Arial" w:eastAsia="Arial" w:hAnsi="Arial"/>
-          <w:sz w:val="24"/>
-          <w:szCs w:val="24"/>
-        </w:rPr>
-      </w:pPr>
-      <w:r>
-        <w:rPr>
-          <w:rtl w:val="0"/>
-        </w:rPr>
-      </w:r>
-    </w:p>
-    <w:p>
-      <w:pPr>
-        <w:widowControl w:val="0"/>
-        <w:spacing w:before="0" w:line="240" w:lineRule="auto"/>
-        <w:ind w:left="0" w:firstLine="0"/>
-        <w:rPr>
-          <w:rFonts w:ascii="Arial" w:cs="Arial" w:eastAsia="Arial" w:hAnsi="Arial"/>
-          <w:sz w:val="24"/>
-          <w:szCs w:val="24"/>
-        </w:rPr>
-      </w:pPr>
-      <w:r>
-        <w:rPr>
-          <w:rtl w:val="0"/>
-        </w:rPr>
-      </w:r>
-    </w:p>
-    <w:p>
-      <w:pPr>
-        <w:widowControl w:val="0"/>
-        <w:spacing w:before="0" w:line="240" w:lineRule="auto"/>
-        <w:ind w:left="0" w:firstLine="0"/>
-        <w:rPr>
-          <w:rFonts w:ascii="Arial" w:cs="Arial" w:eastAsia="Arial" w:hAnsi="Arial"/>
-          <w:sz w:val="24"/>
-          <w:szCs w:val="24"/>
-        </w:rPr>
-      </w:pPr>
-      <w:r>
-        <w:rPr>
-          <w:rtl w:val="0"/>
-        </w:rPr>
-      </w:r>
-    </w:p>
-    <w:p>
-      <w:pPr>
-        <w:widowControl w:val="0"/>
-        <w:spacing w:before="0" w:line="240" w:lineRule="auto"/>
-        <w:ind w:left="0" w:firstLine="0"/>
-        <w:rPr>
-          <w:rFonts w:ascii="Arial" w:cs="Arial" w:eastAsia="Arial" w:hAnsi="Arial"/>
-          <w:sz w:val="24"/>
-          <w:szCs w:val="24"/>
-        </w:rPr>
-      </w:pPr>
-      <w:r>
-        <w:rPr>
-          <w:rtl w:val="0"/>
-        </w:rPr>
-      </w:r>
-    </w:p>
-    <w:p>
-      <w:pPr>
-        <w:widowControl w:val="0"/>
-        <w:spacing w:before="0" w:line="240" w:lineRule="auto"/>
-        <w:ind w:left="0" w:firstLine="0"/>
-        <w:rPr>
-          <w:rFonts w:ascii="Arial" w:cs="Arial" w:eastAsia="Arial" w:hAnsi="Arial"/>
           <w:b w:val="1"/>
           <w:sz w:val="24"/>
           <w:szCs w:val="24"/>
@@ -8064,343 +8001,703 @@
     <w:p>
       <w:pPr>
         <w:widowControl w:val="0"/>
-        <w:spacing w:before="0" w:line="240" w:lineRule="auto"/>
-        <w:ind w:left="0" w:firstLine="0"/>
-        <w:rPr>
-          <w:rFonts w:ascii="Arial" w:cs="Arial" w:eastAsia="Arial" w:hAnsi="Arial"/>
-          <w:b w:val="1"/>
-          <w:sz w:val="24"/>
-          <w:szCs w:val="24"/>
-        </w:rPr>
-      </w:pPr>
-      <w:r>
-        <w:rPr>
-          <w:rFonts w:ascii="Arial" w:cs="Arial" w:eastAsia="Arial" w:hAnsi="Arial"/>
-          <w:sz w:val="24"/>
-          <w:szCs w:val="24"/>
-          <w:rtl w:val="0"/>
-        </w:rPr>
-        <w:t xml:space="preserve">-activer/désactiver l’aide contextuelle</w:t>
-      </w:r>
-      <w:r>
-        <w:rPr>
-          <w:rtl w:val="0"/>
-        </w:rPr>
-      </w:r>
-    </w:p>
-    <w:p>
-      <w:pPr>
-        <w:widowControl w:val="0"/>
-        <w:spacing w:before="0" w:line="240" w:lineRule="auto"/>
-        <w:ind w:left="0" w:firstLine="0"/>
-        <w:rPr>
-          <w:rFonts w:ascii="Arial" w:cs="Arial" w:eastAsia="Arial" w:hAnsi="Arial"/>
-          <w:b w:val="1"/>
-          <w:sz w:val="24"/>
-          <w:szCs w:val="24"/>
-        </w:rPr>
-      </w:pPr>
-      <w:r>
-        <w:rPr>
-          <w:rFonts w:ascii="Arial" w:cs="Arial" w:eastAsia="Arial" w:hAnsi="Arial"/>
-          <w:sz w:val="24"/>
-          <w:szCs w:val="24"/>
-          <w:rtl w:val="0"/>
-        </w:rPr>
-        <w:t xml:space="preserve">-changer l’image de la menuiserie/Objet</w:t>
-      </w:r>
-      <w:r>
-        <w:rPr>
-          <w:rtl w:val="0"/>
-        </w:rPr>
-      </w:r>
-    </w:p>
-    <w:p>
-      <w:pPr>
-        <w:widowControl w:val="0"/>
-        <w:spacing w:before="0" w:line="240" w:lineRule="auto"/>
-        <w:ind w:left="0" w:firstLine="0"/>
-        <w:rPr>
-          <w:rFonts w:ascii="Arial" w:cs="Arial" w:eastAsia="Arial" w:hAnsi="Arial"/>
-          <w:b w:val="1"/>
-          <w:sz w:val="24"/>
-          <w:szCs w:val="24"/>
-        </w:rPr>
-      </w:pPr>
-      <w:r>
-        <w:rPr>
-          <w:rFonts w:ascii="Arial" w:cs="Arial" w:eastAsia="Arial" w:hAnsi="Arial"/>
-          <w:sz w:val="24"/>
-          <w:szCs w:val="24"/>
-          <w:rtl w:val="0"/>
-        </w:rPr>
-        <w:t xml:space="preserve">-changer l’image du bâtiment/Vue</w:t>
-      </w:r>
-      <w:r>
-        <w:rPr>
-          <w:rtl w:val="0"/>
-        </w:rPr>
-      </w:r>
-    </w:p>
-    <w:p>
-      <w:pPr>
-        <w:widowControl w:val="0"/>
-        <w:spacing w:before="0" w:line="240" w:lineRule="auto"/>
-        <w:ind w:left="0" w:firstLine="0"/>
-        <w:rPr>
-          <w:rFonts w:ascii="Arial" w:cs="Arial" w:eastAsia="Arial" w:hAnsi="Arial"/>
-          <w:b w:val="1"/>
-          <w:sz w:val="24"/>
-          <w:szCs w:val="24"/>
-        </w:rPr>
-      </w:pPr>
-      <w:r>
-        <w:rPr>
-          <w:rFonts w:ascii="Arial" w:cs="Arial" w:eastAsia="Arial" w:hAnsi="Arial"/>
-          <w:sz w:val="24"/>
-          <w:szCs w:val="24"/>
-          <w:rtl w:val="0"/>
-        </w:rPr>
-        <w:t xml:space="preserve">-dessiner l’Objet sur la Vue en mode Proportionnel à la souris ou en tactile</w:t>
-      </w:r>
-      <w:r>
-        <w:rPr>
-          <w:rtl w:val="0"/>
-        </w:rPr>
-      </w:r>
-    </w:p>
-    <w:p>
-      <w:pPr>
-        <w:widowControl w:val="0"/>
-        <w:spacing w:before="0" w:line="240" w:lineRule="auto"/>
-        <w:ind w:left="0" w:firstLine="0"/>
-        <w:rPr>
-          <w:rFonts w:ascii="Arial" w:cs="Arial" w:eastAsia="Arial" w:hAnsi="Arial"/>
-          <w:b w:val="1"/>
-          <w:sz w:val="24"/>
-          <w:szCs w:val="24"/>
-        </w:rPr>
-      </w:pPr>
-      <w:r>
-        <w:rPr>
-          <w:rFonts w:ascii="Arial" w:cs="Arial" w:eastAsia="Arial" w:hAnsi="Arial"/>
-          <w:sz w:val="24"/>
-          <w:szCs w:val="24"/>
-          <w:rtl w:val="0"/>
-        </w:rPr>
-        <w:t xml:space="preserve">-dessiner l’Objet sur la Vue de manière libre sans contrainte de ratio à la souris ou en tactile</w:t>
-      </w:r>
-      <w:r>
-        <w:rPr>
-          <w:rtl w:val="0"/>
-        </w:rPr>
-      </w:r>
-    </w:p>
-    <w:p>
-      <w:pPr>
-        <w:widowControl w:val="0"/>
-        <w:spacing w:before="0" w:line="240" w:lineRule="auto"/>
-        <w:ind w:left="0" w:firstLine="0"/>
-        <w:rPr>
-          <w:rFonts w:ascii="Arial" w:cs="Arial" w:eastAsia="Arial" w:hAnsi="Arial"/>
-          <w:b w:val="1"/>
-          <w:sz w:val="24"/>
-          <w:szCs w:val="24"/>
-        </w:rPr>
-      </w:pPr>
-      <w:r>
-        <w:rPr>
-          <w:rFonts w:ascii="Arial" w:cs="Arial" w:eastAsia="Arial" w:hAnsi="Arial"/>
-          <w:sz w:val="24"/>
-          <w:szCs w:val="24"/>
-          <w:rtl w:val="0"/>
-        </w:rPr>
-        <w:t xml:space="preserve">-dessiner l’Objet sur la Vue en l’incluant dans un quadrilatère dont les quatre points seront définis à la souris ou au touché</w:t>
-      </w:r>
-      <w:r>
-        <w:rPr>
-          <w:rtl w:val="0"/>
-        </w:rPr>
-      </w:r>
-    </w:p>
-    <w:p>
-      <w:pPr>
-        <w:widowControl w:val="0"/>
-        <w:spacing w:before="0" w:line="240" w:lineRule="auto"/>
-        <w:ind w:left="0" w:firstLine="0"/>
-        <w:rPr>
-          <w:rFonts w:ascii="Arial" w:cs="Arial" w:eastAsia="Arial" w:hAnsi="Arial"/>
-          <w:sz w:val="24"/>
-          <w:szCs w:val="24"/>
-        </w:rPr>
-      </w:pPr>
-      <w:r>
-        <w:rPr>
-          <w:rtl w:val="0"/>
-        </w:rPr>
-      </w:r>
-    </w:p>
-    <w:p>
-      <w:pPr>
-        <w:widowControl w:val="0"/>
-        <w:spacing w:before="0" w:line="240" w:lineRule="auto"/>
-        <w:ind w:left="0" w:firstLine="0"/>
-        <w:rPr>
-          <w:rFonts w:ascii="Arial" w:cs="Arial" w:eastAsia="Arial" w:hAnsi="Arial"/>
-          <w:sz w:val="24"/>
-          <w:szCs w:val="24"/>
-        </w:rPr>
-      </w:pPr>
-      <w:r>
-        <w:rPr>
-          <w:rFonts w:ascii="Arial" w:cs="Arial" w:eastAsia="Arial" w:hAnsi="Arial"/>
-          <w:sz w:val="24"/>
-          <w:szCs w:val="24"/>
-          <w:rtl w:val="0"/>
-        </w:rPr>
-        <w:t xml:space="preserve">-effectuer un détourage de l’image de l’Objet</w:t>
-      </w:r>
-    </w:p>
-    <w:p>
-      <w:pPr>
-        <w:widowControl w:val="0"/>
-        <w:spacing w:before="0" w:line="240" w:lineRule="auto"/>
-        <w:ind w:left="0" w:firstLine="0"/>
-        <w:rPr>
-          <w:rFonts w:ascii="Arial" w:cs="Arial" w:eastAsia="Arial" w:hAnsi="Arial"/>
-          <w:sz w:val="24"/>
-          <w:szCs w:val="24"/>
-        </w:rPr>
-      </w:pPr>
-      <w:r>
-        <w:rPr>
-          <w:rtl w:val="0"/>
-        </w:rPr>
-      </w:r>
-    </w:p>
-    <w:p>
-      <w:pPr>
-        <w:widowControl w:val="0"/>
-        <w:spacing w:before="0" w:line="240" w:lineRule="auto"/>
-        <w:ind w:left="0" w:firstLine="0"/>
-        <w:rPr>
-          <w:rFonts w:ascii="Arial" w:cs="Arial" w:eastAsia="Arial" w:hAnsi="Arial"/>
-          <w:sz w:val="24"/>
-          <w:szCs w:val="24"/>
-        </w:rPr>
-      </w:pPr>
-      <w:r>
-        <w:rPr>
-          <w:rFonts w:ascii="Arial" w:cs="Arial" w:eastAsia="Arial" w:hAnsi="Arial"/>
-          <w:sz w:val="24"/>
-          <w:szCs w:val="24"/>
-          <w:rtl w:val="0"/>
-        </w:rPr>
-        <w:t xml:space="preserve">-activer/désactiver une mention</w:t>
-      </w:r>
-    </w:p>
-    <w:p>
-      <w:pPr>
-        <w:widowControl w:val="0"/>
-        <w:spacing w:before="0" w:line="240" w:lineRule="auto"/>
-        <w:ind w:left="0" w:firstLine="0"/>
-        <w:rPr>
-          <w:rFonts w:ascii="Arial" w:cs="Arial" w:eastAsia="Arial" w:hAnsi="Arial"/>
-          <w:sz w:val="24"/>
-          <w:szCs w:val="24"/>
-        </w:rPr>
-      </w:pPr>
-      <w:r>
-        <w:rPr>
-          <w:rFonts w:ascii="Arial" w:cs="Arial" w:eastAsia="Arial" w:hAnsi="Arial"/>
-          <w:sz w:val="24"/>
-          <w:szCs w:val="24"/>
-          <w:rtl w:val="0"/>
-        </w:rPr>
-        <w:tab/>
-        <w:t xml:space="preserve">-&gt;personnaliser cette mention</w:t>
-      </w:r>
-    </w:p>
-    <w:p>
-      <w:pPr>
-        <w:widowControl w:val="0"/>
-        <w:spacing w:before="0" w:line="240" w:lineRule="auto"/>
-        <w:ind w:left="0" w:firstLine="0"/>
-        <w:rPr>
-          <w:rFonts w:ascii="Arial" w:cs="Arial" w:eastAsia="Arial" w:hAnsi="Arial"/>
-          <w:sz w:val="24"/>
-          <w:szCs w:val="24"/>
-        </w:rPr>
-      </w:pPr>
-      <w:r>
-        <w:rPr>
-          <w:rFonts w:ascii="Arial" w:cs="Arial" w:eastAsia="Arial" w:hAnsi="Arial"/>
-          <w:sz w:val="24"/>
-          <w:szCs w:val="24"/>
-          <w:rtl w:val="0"/>
-        </w:rPr>
-        <w:tab/>
-        <w:t xml:space="preserve">-&gt;changer la mention de place</w:t>
-      </w:r>
-    </w:p>
-    <w:p>
-      <w:pPr>
-        <w:widowControl w:val="0"/>
-        <w:spacing w:before="0" w:line="240" w:lineRule="auto"/>
-        <w:ind w:left="0" w:firstLine="0"/>
-        <w:rPr>
-          <w:rFonts w:ascii="Arial" w:cs="Arial" w:eastAsia="Arial" w:hAnsi="Arial"/>
-          <w:sz w:val="24"/>
-          <w:szCs w:val="24"/>
-        </w:rPr>
-      </w:pPr>
-      <w:r>
-        <w:rPr>
-          <w:rFonts w:ascii="Arial" w:cs="Arial" w:eastAsia="Arial" w:hAnsi="Arial"/>
-          <w:sz w:val="24"/>
-          <w:szCs w:val="24"/>
-          <w:rtl w:val="0"/>
-        </w:rPr>
-        <w:tab/>
-        <w:t xml:space="preserve">-&gt;changer la couleur de la mention</w:t>
-      </w:r>
-    </w:p>
-    <w:p>
-      <w:pPr>
-        <w:widowControl w:val="0"/>
-        <w:spacing w:before="0" w:line="240" w:lineRule="auto"/>
-        <w:ind w:left="0" w:firstLine="0"/>
-        <w:rPr>
-          <w:rFonts w:ascii="Arial" w:cs="Arial" w:eastAsia="Arial" w:hAnsi="Arial"/>
-          <w:sz w:val="24"/>
-          <w:szCs w:val="24"/>
-        </w:rPr>
-      </w:pPr>
-      <w:r>
-        <w:rPr>
-          <w:rtl w:val="0"/>
-        </w:rPr>
-      </w:r>
-    </w:p>
-    <w:p>
-      <w:pPr>
-        <w:widowControl w:val="0"/>
-        <w:spacing w:before="0" w:line="240" w:lineRule="auto"/>
-        <w:ind w:left="0" w:firstLine="0"/>
-        <w:rPr>
-          <w:rFonts w:ascii="Arial" w:cs="Arial" w:eastAsia="Arial" w:hAnsi="Arial"/>
-          <w:sz w:val="24"/>
-          <w:szCs w:val="24"/>
-        </w:rPr>
-      </w:pPr>
-      <w:r>
-        <w:rPr>
-          <w:rFonts w:ascii="Arial" w:cs="Arial" w:eastAsia="Arial" w:hAnsi="Arial"/>
-          <w:sz w:val="24"/>
-          <w:szCs w:val="24"/>
-          <w:rtl w:val="0"/>
-        </w:rPr>
-        <w:t xml:space="preserve">Si l’utilisateur a dessiné un Objet sur la Vue</w:t>
+        <w:numPr>
+          <w:ilvl w:val="0"/>
+          <w:numId w:val="1"/>
+        </w:numPr>
+        <w:spacing w:before="0" w:line="240" w:lineRule="auto"/>
+        <w:ind w:left="720" w:hanging="360"/>
+        <w:rPr>
+          <w:rFonts w:ascii="Arial" w:cs="Arial" w:eastAsia="Arial" w:hAnsi="Arial"/>
+          <w:sz w:val="24"/>
+          <w:szCs w:val="24"/>
+          <w:u w:val="none"/>
+        </w:rPr>
+      </w:pPr>
+      <w:r>
+        <w:rPr>
+          <w:rFonts w:ascii="Arial" w:cs="Arial" w:eastAsia="Arial" w:hAnsi="Arial"/>
+          <w:sz w:val="24"/>
+          <w:szCs w:val="24"/>
+          <w:rtl w:val="0"/>
+        </w:rPr>
+        <w:t xml:space="preserve">Activer/désactiver l’aide contextuelle</w:t>
+      </w:r>
+    </w:p>
+    <w:p>
+      <w:pPr>
+        <w:widowControl w:val="0"/>
+        <w:numPr>
+          <w:ilvl w:val="0"/>
+          <w:numId w:val="1"/>
+        </w:numPr>
+        <w:spacing w:before="0" w:line="240" w:lineRule="auto"/>
+        <w:ind w:left="720" w:hanging="360"/>
+        <w:rPr>
+          <w:rFonts w:ascii="Arial" w:cs="Arial" w:eastAsia="Arial" w:hAnsi="Arial"/>
+          <w:sz w:val="24"/>
+          <w:szCs w:val="24"/>
+        </w:rPr>
+      </w:pPr>
+      <w:r>
+        <w:rPr>
+          <w:rFonts w:ascii="Arial" w:cs="Arial" w:eastAsia="Arial" w:hAnsi="Arial"/>
+          <w:sz w:val="24"/>
+          <w:szCs w:val="24"/>
+          <w:rtl w:val="0"/>
+        </w:rPr>
+        <w:t xml:space="preserve">Changer l’image de la menuiserie/Objet</w:t>
+      </w:r>
+    </w:p>
+    <w:p>
+      <w:pPr>
+        <w:widowControl w:val="0"/>
+        <w:numPr>
+          <w:ilvl w:val="0"/>
+          <w:numId w:val="1"/>
+        </w:numPr>
+        <w:spacing w:before="0" w:line="240" w:lineRule="auto"/>
+        <w:ind w:left="720" w:hanging="360"/>
+        <w:rPr>
+          <w:rFonts w:ascii="Arial" w:cs="Arial" w:eastAsia="Arial" w:hAnsi="Arial"/>
+          <w:sz w:val="24"/>
+          <w:szCs w:val="24"/>
+        </w:rPr>
+      </w:pPr>
+      <w:r>
+        <w:rPr>
+          <w:rFonts w:ascii="Arial" w:cs="Arial" w:eastAsia="Arial" w:hAnsi="Arial"/>
+          <w:sz w:val="24"/>
+          <w:szCs w:val="24"/>
+          <w:rtl w:val="0"/>
+        </w:rPr>
+        <w:t xml:space="preserve">Changer l’image du bâtiment/Vue</w:t>
+      </w:r>
+    </w:p>
+    <w:p>
+      <w:pPr>
+        <w:widowControl w:val="0"/>
+        <w:numPr>
+          <w:ilvl w:val="0"/>
+          <w:numId w:val="1"/>
+        </w:numPr>
+        <w:spacing w:before="0" w:line="240" w:lineRule="auto"/>
+        <w:ind w:left="720" w:hanging="360"/>
+        <w:rPr>
+          <w:rFonts w:ascii="Arial" w:cs="Arial" w:eastAsia="Arial" w:hAnsi="Arial"/>
+          <w:sz w:val="24"/>
+          <w:szCs w:val="24"/>
+        </w:rPr>
+      </w:pPr>
+      <w:r>
+        <w:rPr>
+          <w:rFonts w:ascii="Arial" w:cs="Arial" w:eastAsia="Arial" w:hAnsi="Arial"/>
+          <w:sz w:val="24"/>
+          <w:szCs w:val="24"/>
+          <w:rtl w:val="0"/>
+        </w:rPr>
+        <w:t xml:space="preserve">Implanter l’Objet sur la Vue en mode Proportionnel à la souris ou en tactile</w:t>
+      </w:r>
+    </w:p>
+    <w:p>
+      <w:pPr>
+        <w:widowControl w:val="0"/>
+        <w:numPr>
+          <w:ilvl w:val="0"/>
+          <w:numId w:val="1"/>
+        </w:numPr>
+        <w:spacing w:before="0" w:line="240" w:lineRule="auto"/>
+        <w:ind w:left="720" w:hanging="360"/>
+        <w:rPr>
+          <w:rFonts w:ascii="Arial" w:cs="Arial" w:eastAsia="Arial" w:hAnsi="Arial"/>
+          <w:sz w:val="24"/>
+          <w:szCs w:val="24"/>
+          <w:u w:val="none"/>
+        </w:rPr>
+      </w:pPr>
+      <w:r>
+        <w:rPr>
+          <w:rFonts w:ascii="Arial" w:cs="Arial" w:eastAsia="Arial" w:hAnsi="Arial"/>
+          <w:sz w:val="24"/>
+          <w:szCs w:val="24"/>
+          <w:rtl w:val="0"/>
+        </w:rPr>
+        <w:t xml:space="preserve">Implanter l’Objet sur la Vue de manière libre sans contrainte de ratio à la souris ou en tactile</w:t>
+      </w:r>
+    </w:p>
+    <w:p>
+      <w:pPr>
+        <w:widowControl w:val="0"/>
+        <w:numPr>
+          <w:ilvl w:val="0"/>
+          <w:numId w:val="1"/>
+        </w:numPr>
+        <w:spacing w:before="0" w:line="240" w:lineRule="auto"/>
+        <w:ind w:left="720" w:hanging="360"/>
+        <w:rPr>
+          <w:rFonts w:ascii="Arial" w:cs="Arial" w:eastAsia="Arial" w:hAnsi="Arial"/>
+          <w:sz w:val="24"/>
+          <w:szCs w:val="24"/>
+          <w:u w:val="none"/>
+        </w:rPr>
+      </w:pPr>
+      <w:r>
+        <w:rPr>
+          <w:rFonts w:ascii="Arial" w:cs="Arial" w:eastAsia="Arial" w:hAnsi="Arial"/>
+          <w:sz w:val="24"/>
+          <w:szCs w:val="24"/>
+          <w:rtl w:val="0"/>
+        </w:rPr>
+        <w:t xml:space="preserve">Implanter l’Objet sur la Vue en l’incluant dans un quadrilatère dont les quatre points sont définis par l’utilisateur</w:t>
+      </w:r>
+    </w:p>
+    <w:p>
+      <w:pPr>
+        <w:widowControl w:val="0"/>
+        <w:numPr>
+          <w:ilvl w:val="0"/>
+          <w:numId w:val="1"/>
+        </w:numPr>
+        <w:spacing w:before="0" w:line="240" w:lineRule="auto"/>
+        <w:ind w:left="720" w:hanging="360"/>
+        <w:rPr>
+          <w:rFonts w:ascii="Arial" w:cs="Arial" w:eastAsia="Arial" w:hAnsi="Arial"/>
+          <w:sz w:val="24"/>
+          <w:szCs w:val="24"/>
+          <w:u w:val="none"/>
+        </w:rPr>
+      </w:pPr>
+      <w:r>
+        <w:rPr>
+          <w:rFonts w:ascii="Arial" w:cs="Arial" w:eastAsia="Arial" w:hAnsi="Arial"/>
+          <w:sz w:val="24"/>
+          <w:szCs w:val="24"/>
+          <w:rtl w:val="0"/>
+        </w:rPr>
+        <w:t xml:space="preserve">Exporter l’image de l’Objet seul</w:t>
+      </w:r>
+    </w:p>
+    <w:p>
+      <w:pPr>
+        <w:widowControl w:val="0"/>
+        <w:numPr>
+          <w:ilvl w:val="0"/>
+          <w:numId w:val="1"/>
+        </w:numPr>
+        <w:spacing w:before="0" w:line="240" w:lineRule="auto"/>
+        <w:ind w:left="720" w:hanging="360"/>
+        <w:rPr>
+          <w:rFonts w:ascii="Arial" w:cs="Arial" w:eastAsia="Arial" w:hAnsi="Arial"/>
+          <w:sz w:val="24"/>
+          <w:szCs w:val="24"/>
+          <w:u w:val="none"/>
+        </w:rPr>
+      </w:pPr>
+      <w:r>
+        <w:rPr>
+          <w:rFonts w:ascii="Arial" w:cs="Arial" w:eastAsia="Arial" w:hAnsi="Arial"/>
+          <w:sz w:val="24"/>
+          <w:szCs w:val="24"/>
+          <w:rtl w:val="0"/>
+        </w:rPr>
+        <w:t xml:space="preserve">Exporter la vue de la Mise en Situation</w:t>
+      </w:r>
+    </w:p>
+    <w:p>
+      <w:pPr>
+        <w:widowControl w:val="0"/>
+        <w:spacing w:before="0" w:line="240" w:lineRule="auto"/>
+        <w:ind w:left="720" w:firstLine="0"/>
+        <w:rPr>
+          <w:rFonts w:ascii="Arial" w:cs="Arial" w:eastAsia="Arial" w:hAnsi="Arial"/>
+          <w:sz w:val="24"/>
+          <w:szCs w:val="24"/>
+        </w:rPr>
+      </w:pPr>
+      <w:r>
+        <w:rPr>
+          <w:rtl w:val="0"/>
+        </w:rPr>
+      </w:r>
+    </w:p>
+    <w:p>
+      <w:pPr>
+        <w:widowControl w:val="0"/>
+        <w:numPr>
+          <w:ilvl w:val="0"/>
+          <w:numId w:val="1"/>
+        </w:numPr>
+        <w:spacing w:before="0" w:line="240" w:lineRule="auto"/>
+        <w:ind w:left="720" w:hanging="360"/>
+        <w:rPr>
+          <w:rFonts w:ascii="Arial" w:cs="Arial" w:eastAsia="Arial" w:hAnsi="Arial"/>
+          <w:sz w:val="24"/>
+          <w:szCs w:val="24"/>
+          <w:u w:val="none"/>
+        </w:rPr>
+      </w:pPr>
+      <w:r>
+        <w:rPr>
+          <w:rFonts w:ascii="Arial" w:cs="Arial" w:eastAsia="Arial" w:hAnsi="Arial"/>
+          <w:sz w:val="24"/>
+          <w:szCs w:val="24"/>
+          <w:rtl w:val="0"/>
+        </w:rPr>
+        <w:t xml:space="preserve">Effectuer un détourage de l’image de l’Objet</w:t>
+      </w:r>
+    </w:p>
+    <w:p>
+      <w:pPr>
+        <w:widowControl w:val="0"/>
+        <w:numPr>
+          <w:ilvl w:val="0"/>
+          <w:numId w:val="1"/>
+        </w:numPr>
+        <w:spacing w:before="0" w:line="240" w:lineRule="auto"/>
+        <w:ind w:left="720" w:hanging="360"/>
+        <w:rPr>
+          <w:rFonts w:ascii="Arial" w:cs="Arial" w:eastAsia="Arial" w:hAnsi="Arial"/>
+          <w:sz w:val="24"/>
+          <w:szCs w:val="24"/>
+        </w:rPr>
+      </w:pPr>
+      <w:r>
+        <w:rPr>
+          <w:rFonts w:ascii="Arial" w:cs="Arial" w:eastAsia="Arial" w:hAnsi="Arial"/>
+          <w:sz w:val="24"/>
+          <w:szCs w:val="24"/>
+          <w:rtl w:val="0"/>
+        </w:rPr>
+        <w:t xml:space="preserve">Passer l’image de l’Objet en mode transparence</w:t>
+      </w:r>
+    </w:p>
+    <w:p>
+      <w:pPr>
+        <w:widowControl w:val="0"/>
+        <w:numPr>
+          <w:ilvl w:val="0"/>
+          <w:numId w:val="1"/>
+        </w:numPr>
+        <w:spacing w:before="0" w:line="240" w:lineRule="auto"/>
+        <w:ind w:left="720" w:hanging="360"/>
+        <w:rPr>
+          <w:rFonts w:ascii="Arial" w:cs="Arial" w:eastAsia="Arial" w:hAnsi="Arial"/>
+          <w:sz w:val="24"/>
+          <w:szCs w:val="24"/>
+        </w:rPr>
+      </w:pPr>
+      <w:r>
+        <w:rPr>
+          <w:rFonts w:ascii="Arial" w:cs="Arial" w:eastAsia="Arial" w:hAnsi="Arial"/>
+          <w:sz w:val="24"/>
+          <w:szCs w:val="24"/>
+          <w:rtl w:val="0"/>
+        </w:rPr>
+        <w:t xml:space="preserve">Augmenter du filtre de la transparence</w:t>
+      </w:r>
+    </w:p>
+    <w:p>
+      <w:pPr>
+        <w:widowControl w:val="0"/>
+        <w:numPr>
+          <w:ilvl w:val="0"/>
+          <w:numId w:val="1"/>
+        </w:numPr>
+        <w:spacing w:before="0" w:line="240" w:lineRule="auto"/>
+        <w:ind w:left="720" w:hanging="360"/>
+        <w:rPr>
+          <w:rFonts w:ascii="Arial" w:cs="Arial" w:eastAsia="Arial" w:hAnsi="Arial"/>
+          <w:sz w:val="24"/>
+          <w:szCs w:val="24"/>
+        </w:rPr>
+      </w:pPr>
+      <w:r>
+        <w:rPr>
+          <w:rFonts w:ascii="Arial" w:cs="Arial" w:eastAsia="Arial" w:hAnsi="Arial"/>
+          <w:sz w:val="24"/>
+          <w:szCs w:val="24"/>
+          <w:rtl w:val="0"/>
+        </w:rPr>
+        <w:t xml:space="preserve">Diminuer du filtre de la transparence</w:t>
+      </w:r>
+    </w:p>
+    <w:p>
+      <w:pPr>
+        <w:widowControl w:val="0"/>
+        <w:numPr>
+          <w:ilvl w:val="0"/>
+          <w:numId w:val="1"/>
+        </w:numPr>
+        <w:spacing w:before="0" w:line="240" w:lineRule="auto"/>
+        <w:ind w:left="720" w:hanging="360"/>
+        <w:rPr>
+          <w:rFonts w:ascii="Arial" w:cs="Arial" w:eastAsia="Arial" w:hAnsi="Arial"/>
+          <w:sz w:val="24"/>
+          <w:szCs w:val="24"/>
+        </w:rPr>
+      </w:pPr>
+      <w:r>
+        <w:rPr>
+          <w:rFonts w:ascii="Arial" w:cs="Arial" w:eastAsia="Arial" w:hAnsi="Arial"/>
+          <w:sz w:val="24"/>
+          <w:szCs w:val="24"/>
+          <w:rtl w:val="0"/>
+        </w:rPr>
+        <w:t xml:space="preserve">Changement de la couleur de fond dans la miniature de l’objet</w:t>
+      </w:r>
+    </w:p>
+    <w:p>
+      <w:pPr>
+        <w:widowControl w:val="0"/>
+        <w:spacing w:before="0" w:line="240" w:lineRule="auto"/>
+        <w:ind w:left="720" w:firstLine="0"/>
+        <w:rPr>
+          <w:rFonts w:ascii="Arial" w:cs="Arial" w:eastAsia="Arial" w:hAnsi="Arial"/>
+          <w:sz w:val="24"/>
+          <w:szCs w:val="24"/>
+        </w:rPr>
+      </w:pPr>
+      <w:r>
+        <w:rPr>
+          <w:rtl w:val="0"/>
+        </w:rPr>
+      </w:r>
+    </w:p>
+    <w:p>
+      <w:pPr>
+        <w:widowControl w:val="0"/>
+        <w:numPr>
+          <w:ilvl w:val="0"/>
+          <w:numId w:val="1"/>
+        </w:numPr>
+        <w:spacing w:before="0" w:line="240" w:lineRule="auto"/>
+        <w:ind w:left="720" w:hanging="360"/>
+        <w:rPr>
+          <w:rFonts w:ascii="Arial" w:cs="Arial" w:eastAsia="Arial" w:hAnsi="Arial"/>
+          <w:sz w:val="24"/>
+          <w:szCs w:val="24"/>
+          <w:u w:val="none"/>
+        </w:rPr>
+      </w:pPr>
+      <w:r>
+        <w:rPr>
+          <w:rFonts w:ascii="Arial" w:cs="Arial" w:eastAsia="Arial" w:hAnsi="Arial"/>
+          <w:sz w:val="24"/>
+          <w:szCs w:val="24"/>
+          <w:rtl w:val="0"/>
+        </w:rPr>
+        <w:t xml:space="preserve">Ajouter une mention</w:t>
+      </w:r>
+    </w:p>
+    <w:p>
+      <w:pPr>
+        <w:widowControl w:val="0"/>
+        <w:numPr>
+          <w:ilvl w:val="0"/>
+          <w:numId w:val="1"/>
+        </w:numPr>
+        <w:spacing w:before="0" w:line="240" w:lineRule="auto"/>
+        <w:ind w:left="720" w:hanging="360"/>
+        <w:rPr>
+          <w:rFonts w:ascii="Arial" w:cs="Arial" w:eastAsia="Arial" w:hAnsi="Arial"/>
+          <w:sz w:val="24"/>
+          <w:szCs w:val="24"/>
+          <w:u w:val="none"/>
+        </w:rPr>
+      </w:pPr>
+      <w:r>
+        <w:rPr>
+          <w:rFonts w:ascii="Arial" w:cs="Arial" w:eastAsia="Arial" w:hAnsi="Arial"/>
+          <w:sz w:val="24"/>
+          <w:szCs w:val="24"/>
+          <w:rtl w:val="0"/>
+        </w:rPr>
+        <w:t xml:space="preserve">Personnaliser cette mention</w:t>
+      </w:r>
+    </w:p>
+    <w:p>
+      <w:pPr>
+        <w:widowControl w:val="0"/>
+        <w:numPr>
+          <w:ilvl w:val="0"/>
+          <w:numId w:val="1"/>
+        </w:numPr>
+        <w:spacing w:before="0" w:line="240" w:lineRule="auto"/>
+        <w:ind w:left="720" w:hanging="360"/>
+        <w:rPr>
+          <w:rFonts w:ascii="Arial" w:cs="Arial" w:eastAsia="Arial" w:hAnsi="Arial"/>
+          <w:sz w:val="24"/>
+          <w:szCs w:val="24"/>
+          <w:u w:val="none"/>
+        </w:rPr>
+      </w:pPr>
+      <w:r>
+        <w:rPr>
+          <w:rFonts w:ascii="Arial" w:cs="Arial" w:eastAsia="Arial" w:hAnsi="Arial"/>
+          <w:sz w:val="24"/>
+          <w:szCs w:val="24"/>
+          <w:rtl w:val="0"/>
+        </w:rPr>
+        <w:t xml:space="preserve">Changer la mention de place</w:t>
+      </w:r>
+    </w:p>
+    <w:p>
+      <w:pPr>
+        <w:widowControl w:val="0"/>
+        <w:numPr>
+          <w:ilvl w:val="0"/>
+          <w:numId w:val="1"/>
+        </w:numPr>
+        <w:spacing w:before="0" w:line="240" w:lineRule="auto"/>
+        <w:ind w:left="720" w:hanging="360"/>
+        <w:rPr>
+          <w:rFonts w:ascii="Arial" w:cs="Arial" w:eastAsia="Arial" w:hAnsi="Arial"/>
+          <w:sz w:val="24"/>
+          <w:szCs w:val="24"/>
+          <w:u w:val="none"/>
+        </w:rPr>
+      </w:pPr>
+      <w:r>
+        <w:rPr>
+          <w:rFonts w:ascii="Arial" w:cs="Arial" w:eastAsia="Arial" w:hAnsi="Arial"/>
+          <w:sz w:val="24"/>
+          <w:szCs w:val="24"/>
+          <w:rtl w:val="0"/>
+        </w:rPr>
+        <w:t xml:space="preserve">Changer la couleur de la mention</w:t>
+      </w:r>
+    </w:p>
+    <w:p>
+      <w:pPr>
+        <w:widowControl w:val="0"/>
+        <w:spacing w:before="0" w:line="240" w:lineRule="auto"/>
+        <w:ind w:left="0" w:firstLine="0"/>
+        <w:rPr>
+          <w:rFonts w:ascii="Arial" w:cs="Arial" w:eastAsia="Arial" w:hAnsi="Arial"/>
+          <w:sz w:val="24"/>
+          <w:szCs w:val="24"/>
+        </w:rPr>
+      </w:pPr>
+      <w:r>
+        <w:rPr>
+          <w:rtl w:val="0"/>
+        </w:rPr>
+      </w:r>
+    </w:p>
+    <w:p>
+      <w:pPr>
+        <w:widowControl w:val="0"/>
+        <w:spacing w:before="0" w:line="240" w:lineRule="auto"/>
+        <w:ind w:left="0" w:firstLine="0"/>
+        <w:rPr>
+          <w:rFonts w:ascii="Arial" w:cs="Arial" w:eastAsia="Arial" w:hAnsi="Arial"/>
+          <w:sz w:val="24"/>
+          <w:szCs w:val="24"/>
+        </w:rPr>
+      </w:pPr>
+      <w:r>
+        <w:rPr>
+          <w:rtl w:val="0"/>
+        </w:rPr>
+      </w:r>
+    </w:p>
+    <w:p>
+      <w:pPr>
+        <w:widowControl w:val="0"/>
+        <w:spacing w:before="0" w:line="240" w:lineRule="auto"/>
+        <w:ind w:left="0" w:firstLine="0"/>
+        <w:rPr>
+          <w:rFonts w:ascii="Arial" w:cs="Arial" w:eastAsia="Arial" w:hAnsi="Arial"/>
+          <w:sz w:val="24"/>
+          <w:szCs w:val="24"/>
+        </w:rPr>
+      </w:pPr>
+      <w:r>
+        <w:rPr>
+          <w:rtl w:val="0"/>
+        </w:rPr>
+      </w:r>
+    </w:p>
+    <w:p>
+      <w:pPr>
+        <w:widowControl w:val="0"/>
+        <w:spacing w:before="0" w:line="240" w:lineRule="auto"/>
+        <w:ind w:left="0" w:firstLine="0"/>
+        <w:rPr>
+          <w:rFonts w:ascii="Arial" w:cs="Arial" w:eastAsia="Arial" w:hAnsi="Arial"/>
+          <w:sz w:val="24"/>
+          <w:szCs w:val="24"/>
+        </w:rPr>
+      </w:pPr>
+      <w:r>
+        <w:rPr>
+          <w:rFonts w:ascii="Arial" w:cs="Arial" w:eastAsia="Arial" w:hAnsi="Arial"/>
+          <w:b w:val="0"/>
+          <w:sz w:val="24"/>
+          <w:szCs w:val="24"/>
+          <w:rtl w:val="0"/>
+        </w:rPr>
+        <w:t xml:space="preserve">En schématisant les fonctionnalités de l’application sous forme de diagrammes de cas d'utilisation UML généré sous PlantUML, </w:t>
+      </w:r>
+      <w:r>
+        <w:rPr>
+          <w:rFonts w:ascii="Arial" w:cs="Arial" w:eastAsia="Arial" w:hAnsi="Arial"/>
+          <w:sz w:val="24"/>
+          <w:szCs w:val="24"/>
+          <w:rtl w:val="0"/>
+        </w:rPr>
+        <w:t xml:space="preserve">Nous obtiendrons trois diagrammes (par soucis de place et de lisibilité) :</w:t>
+      </w:r>
+      <w:r>
+        <w:rPr>
+          <w:rtl w:val="0"/>
+        </w:rPr>
+      </w:r>
+    </w:p>
+    <w:p>
+      <w:pPr>
+        <w:widowControl w:val="0"/>
+        <w:spacing w:before="0" w:line="240" w:lineRule="auto"/>
+        <w:ind w:left="0" w:firstLine="0"/>
+        <w:rPr>
+          <w:rFonts w:ascii="Arial" w:cs="Arial" w:eastAsia="Arial" w:hAnsi="Arial"/>
+          <w:sz w:val="24"/>
+          <w:szCs w:val="24"/>
+        </w:rPr>
+      </w:pPr>
+      <w:r>
+        <w:rPr>
+          <w:rFonts w:ascii="Arial" w:cs="Arial" w:eastAsia="Arial" w:hAnsi="Arial"/>
+          <w:sz w:val="24"/>
+          <w:szCs w:val="24"/>
+        </w:rPr>
+        <w:drawing>
+          <wp:inline distB="114300" distT="114300" distL="114300" distR="114300">
+            <wp:extent cx="5695950" cy="8410575"/>
+            <wp:effectExtent b="0" l="0" r="0" t="0"/>
+            <wp:docPr id="4" name="image15.png"/>
+            <a:graphic>
+              <a:graphicData uri="http://schemas.openxmlformats.org/drawingml/2006/picture">
+                <pic:pic>
+                  <pic:nvPicPr>
+                    <pic:cNvPr id="0" name="image15.png"/>
+                    <pic:cNvPicPr preferRelativeResize="0"/>
+                  </pic:nvPicPr>
+                  <pic:blipFill>
+                    <a:blip r:embed="rId13"/>
+                    <a:srcRect b="0" l="0" r="0" t="0"/>
+                    <a:stretch>
+                      <a:fillRect/>
+                    </a:stretch>
+                  </pic:blipFill>
+                  <pic:spPr>
+                    <a:xfrm>
+                      <a:off x="0" y="0"/>
+                      <a:ext cx="5695950" cy="8410575"/>
+                    </a:xfrm>
+                    <a:prstGeom prst="rect"/>
+                    <a:ln/>
+                  </pic:spPr>
+                </pic:pic>
+              </a:graphicData>
+            </a:graphic>
+          </wp:inline>
+        </w:drawing>
+      </w:r>
+      <w:r>
+        <w:rPr>
+          <w:rtl w:val="0"/>
+        </w:rPr>
+      </w:r>
+    </w:p>
+    <w:p>
+      <w:pPr>
+        <w:widowControl w:val="0"/>
+        <w:spacing w:before="0" w:line="240" w:lineRule="auto"/>
+        <w:ind w:left="0" w:firstLine="0"/>
+        <w:rPr>
+          <w:rFonts w:ascii="Arial" w:cs="Arial" w:eastAsia="Arial" w:hAnsi="Arial"/>
+          <w:sz w:val="24"/>
+          <w:szCs w:val="24"/>
+        </w:rPr>
+      </w:pPr>
+      <w:r>
+        <w:rPr>
+          <w:rtl w:val="0"/>
+        </w:rPr>
+      </w:r>
+    </w:p>
+    <w:p>
+      <w:pPr>
+        <w:widowControl w:val="0"/>
+        <w:spacing w:before="0" w:line="240" w:lineRule="auto"/>
+        <w:ind w:left="0" w:firstLine="0"/>
+        <w:rPr>
+          <w:rFonts w:ascii="Arial" w:cs="Arial" w:eastAsia="Arial" w:hAnsi="Arial"/>
+          <w:sz w:val="24"/>
+          <w:szCs w:val="24"/>
+        </w:rPr>
+      </w:pPr>
+      <w:r>
+        <w:rPr>
+          <w:rtl w:val="0"/>
+        </w:rPr>
+      </w:r>
+    </w:p>
+    <w:p>
+      <w:pPr>
+        <w:widowControl w:val="0"/>
+        <w:spacing w:before="0" w:line="240" w:lineRule="auto"/>
+        <w:ind w:left="0" w:firstLine="0"/>
+        <w:rPr>
+          <w:rFonts w:ascii="Arial" w:cs="Arial" w:eastAsia="Arial" w:hAnsi="Arial"/>
+          <w:sz w:val="24"/>
+          <w:szCs w:val="24"/>
+        </w:rPr>
+      </w:pPr>
+      <w:r>
+        <w:rPr>
+          <w:rFonts w:ascii="Arial" w:cs="Arial" w:eastAsia="Arial" w:hAnsi="Arial"/>
+          <w:sz w:val="24"/>
+          <w:szCs w:val="24"/>
+        </w:rPr>
+        <w:drawing>
+          <wp:inline distB="114300" distT="114300" distL="114300" distR="114300">
+            <wp:extent cx="5943600" cy="6565900"/>
+            <wp:effectExtent b="0" l="0" r="0" t="0"/>
+            <wp:docPr id="8" name="image12.png"/>
+            <a:graphic>
+              <a:graphicData uri="http://schemas.openxmlformats.org/drawingml/2006/picture">
+                <pic:pic>
+                  <pic:nvPicPr>
+                    <pic:cNvPr id="0" name="image12.png"/>
+                    <pic:cNvPicPr preferRelativeResize="0"/>
+                  </pic:nvPicPr>
+                  <pic:blipFill>
+                    <a:blip r:embed="rId15"/>
+                    <a:srcRect b="0" l="0" r="0" t="0"/>
+                    <a:stretch>
+                      <a:fillRect/>
+                    </a:stretch>
+                  </pic:blipFill>
+                  <pic:spPr>
+                    <a:xfrm>
+                      <a:off x="0" y="0"/>
+                      <a:ext cx="5943600" cy="6565900"/>
+                    </a:xfrm>
+                    <a:prstGeom prst="rect"/>
+                    <a:ln/>
+                  </pic:spPr>
+                </pic:pic>
+              </a:graphicData>
+            </a:graphic>
+          </wp:inline>
+        </w:drawing>
+      </w:r>
+      <w:r>
+        <w:rPr>
+          <w:rtl w:val="0"/>
+        </w:rPr>
       </w:r>
     </w:p>
     <w:p>
@@ -8416,183 +8713,77 @@
       </w:pPr>
       <w:r>
         <w:rPr>
-          <w:rFonts w:ascii="Arial" w:cs="Arial" w:eastAsia="Arial" w:hAnsi="Arial"/>
-          <w:sz w:val="24"/>
-          <w:szCs w:val="24"/>
-          <w:rtl w:val="0"/>
-        </w:rPr>
-        <w:t xml:space="preserve">-&gt;exporter la vue de la Mise en Situation</w:t>
-      </w:r>
-    </w:p>
-    <w:p>
-      <w:pPr>
-        <w:widowControl w:val="0"/>
-        <w:spacing w:before="0" w:line="240" w:lineRule="auto"/>
-        <w:ind w:left="0" w:firstLine="720"/>
-        <w:rPr>
-          <w:rFonts w:ascii="Arial" w:cs="Arial" w:eastAsia="Arial" w:hAnsi="Arial"/>
-          <w:sz w:val="24"/>
-          <w:szCs w:val="24"/>
-        </w:rPr>
-      </w:pPr>
-      <w:r>
-        <w:rPr>
-          <w:rtl w:val="0"/>
-        </w:rPr>
-      </w:r>
-    </w:p>
-    <w:p>
-      <w:pPr>
-        <w:widowControl w:val="0"/>
-        <w:spacing w:before="0" w:line="240" w:lineRule="auto"/>
-        <w:ind w:left="0" w:firstLine="0"/>
-        <w:rPr>
-          <w:rFonts w:ascii="Arial" w:cs="Arial" w:eastAsia="Arial" w:hAnsi="Arial"/>
-          <w:sz w:val="24"/>
-          <w:szCs w:val="24"/>
-        </w:rPr>
-      </w:pPr>
-      <w:r>
-        <w:rPr>
-          <w:rFonts w:ascii="Arial" w:cs="Arial" w:eastAsia="Arial" w:hAnsi="Arial"/>
-          <w:sz w:val="24"/>
-          <w:szCs w:val="24"/>
-          <w:rtl w:val="0"/>
-        </w:rPr>
-        <w:t xml:space="preserve">-activer/désactiver l’export de l’image de l’Objet seul</w:t>
-      </w:r>
-    </w:p>
-    <w:p>
-      <w:pPr>
-        <w:widowControl w:val="0"/>
-        <w:spacing w:before="0" w:line="240" w:lineRule="auto"/>
-        <w:ind w:left="0" w:firstLine="0"/>
-        <w:rPr>
-          <w:rFonts w:ascii="Arial" w:cs="Arial" w:eastAsia="Arial" w:hAnsi="Arial"/>
-          <w:sz w:val="24"/>
-          <w:szCs w:val="24"/>
-        </w:rPr>
-      </w:pPr>
-      <w:r>
-        <w:rPr>
-          <w:rFonts w:ascii="Arial" w:cs="Arial" w:eastAsia="Arial" w:hAnsi="Arial"/>
-          <w:sz w:val="24"/>
-          <w:szCs w:val="24"/>
-          <w:rtl w:val="0"/>
-        </w:rPr>
-        <w:tab/>
-        <w:t xml:space="preserve">-&gt;exporter l’image de l’Objet seul</w:t>
-      </w:r>
-    </w:p>
-    <w:p>
-      <w:pPr>
-        <w:widowControl w:val="0"/>
-        <w:spacing w:before="0" w:line="240" w:lineRule="auto"/>
-        <w:ind w:left="0" w:firstLine="0"/>
-        <w:rPr>
-          <w:rFonts w:ascii="Arial" w:cs="Arial" w:eastAsia="Arial" w:hAnsi="Arial"/>
-          <w:sz w:val="24"/>
-          <w:szCs w:val="24"/>
-        </w:rPr>
-      </w:pPr>
-      <w:r>
-        <w:rPr>
-          <w:rtl w:val="0"/>
-        </w:rPr>
-      </w:r>
-    </w:p>
-    <w:p>
-      <w:pPr>
-        <w:widowControl w:val="0"/>
-        <w:spacing w:before="0" w:line="240" w:lineRule="auto"/>
-        <w:ind w:left="0" w:firstLine="0"/>
-        <w:rPr>
-          <w:rFonts w:ascii="Arial" w:cs="Arial" w:eastAsia="Arial" w:hAnsi="Arial"/>
-          <w:sz w:val="24"/>
-          <w:szCs w:val="24"/>
-        </w:rPr>
-      </w:pPr>
-      <w:r>
-        <w:rPr>
-          <w:rFonts w:ascii="Arial" w:cs="Arial" w:eastAsia="Arial" w:hAnsi="Arial"/>
-          <w:sz w:val="24"/>
-          <w:szCs w:val="24"/>
-          <w:rtl w:val="0"/>
-        </w:rPr>
-        <w:t xml:space="preserve">-passer l’image de l’Objet en mode transparence activant ainsi l’accès aux fonctionnalités suivantes</w:t>
-      </w:r>
-    </w:p>
-    <w:p>
-      <w:pPr>
-        <w:widowControl w:val="0"/>
-        <w:spacing w:before="0" w:line="240" w:lineRule="auto"/>
-        <w:ind w:left="0" w:firstLine="0"/>
-        <w:rPr>
-          <w:rFonts w:ascii="Arial" w:cs="Arial" w:eastAsia="Arial" w:hAnsi="Arial"/>
-          <w:sz w:val="24"/>
-          <w:szCs w:val="24"/>
-        </w:rPr>
-      </w:pPr>
-      <w:r>
-        <w:rPr>
-          <w:rFonts w:ascii="Arial" w:cs="Arial" w:eastAsia="Arial" w:hAnsi="Arial"/>
-          <w:sz w:val="24"/>
-          <w:szCs w:val="24"/>
-          <w:rtl w:val="0"/>
-        </w:rPr>
-        <w:tab/>
-        <w:t xml:space="preserve">-&gt;augmentation/diminution du filtre de la transparence</w:t>
-      </w:r>
-    </w:p>
-    <w:p>
-      <w:pPr>
-        <w:widowControl w:val="0"/>
-        <w:spacing w:before="0" w:line="240" w:lineRule="auto"/>
-        <w:ind w:left="0" w:firstLine="720"/>
-        <w:rPr>
-          <w:rFonts w:ascii="Arial" w:cs="Arial" w:eastAsia="Arial" w:hAnsi="Arial"/>
-          <w:sz w:val="24"/>
-          <w:szCs w:val="24"/>
-        </w:rPr>
-      </w:pPr>
-      <w:r>
-        <w:rPr>
-          <w:rFonts w:ascii="Arial" w:cs="Arial" w:eastAsia="Arial" w:hAnsi="Arial"/>
-          <w:sz w:val="24"/>
-          <w:szCs w:val="24"/>
-          <w:rtl w:val="0"/>
-        </w:rPr>
-        <w:t xml:space="preserve">-&gt;changement de la couleur de fond dans la miniature de l’objet</w:t>
-      </w:r>
-    </w:p>
-    <w:p>
-      <w:pPr>
-        <w:widowControl w:val="0"/>
-        <w:spacing w:before="0" w:line="240" w:lineRule="auto"/>
-        <w:ind w:left="0" w:firstLine="720"/>
-        <w:rPr>
-          <w:rFonts w:ascii="Arial" w:cs="Arial" w:eastAsia="Arial" w:hAnsi="Arial"/>
-          <w:sz w:val="24"/>
-          <w:szCs w:val="24"/>
-        </w:rPr>
-      </w:pPr>
-      <w:r>
-        <w:rPr>
-          <w:rtl w:val="0"/>
-        </w:rPr>
-      </w:r>
-    </w:p>
-    <w:p>
-      <w:pPr>
-        <w:widowControl w:val="0"/>
-        <w:spacing w:before="0" w:line="240" w:lineRule="auto"/>
-        <w:ind w:left="0" w:firstLine="0"/>
-        <w:rPr>
-          <w:rFonts w:ascii="Arial" w:cs="Arial" w:eastAsia="Arial" w:hAnsi="Arial"/>
-          <w:sz w:val="24"/>
-          <w:szCs w:val="24"/>
-        </w:rPr>
-      </w:pPr>
+          <w:rtl w:val="0"/>
+        </w:rPr>
+      </w:r>
+    </w:p>
+    <w:p>
+      <w:pPr>
+        <w:widowControl w:val="0"/>
+        <w:spacing w:before="0" w:line="240" w:lineRule="auto"/>
+        <w:ind w:left="0" w:firstLine="0"/>
+        <w:rPr>
+          <w:rFonts w:ascii="Arial" w:cs="Arial" w:eastAsia="Arial" w:hAnsi="Arial"/>
+          <w:sz w:val="24"/>
+          <w:szCs w:val="24"/>
+        </w:rPr>
+      </w:pPr>
+      <w:r>
+        <w:rPr>
+          <w:rtl w:val="0"/>
+        </w:rPr>
+      </w:r>
+    </w:p>
+    <w:p>
+      <w:pPr>
+        <w:widowControl w:val="0"/>
+        <w:spacing w:before="0" w:line="240" w:lineRule="auto"/>
+        <w:ind w:left="0" w:firstLine="0"/>
+        <w:rPr>
+          <w:rFonts w:ascii="Arial" w:cs="Arial" w:eastAsia="Arial" w:hAnsi="Arial"/>
+          <w:sz w:val="24"/>
+          <w:szCs w:val="24"/>
+        </w:rPr>
+      </w:pPr>
+      <w:r>
+        <w:rPr>
+          <w:rFonts w:ascii="Arial" w:cs="Arial" w:eastAsia="Arial" w:hAnsi="Arial"/>
+          <w:sz w:val="24"/>
+          <w:szCs w:val="24"/>
+        </w:rPr>
+        <w:drawing>
+          <wp:inline distB="114300" distT="114300" distL="114300" distR="114300">
+            <wp:extent cx="5943600" cy="4648200"/>
+            <wp:effectExtent b="0" l="0" r="0" t="0"/>
+            <wp:docPr id="19" name="image18.png"/>
+            <a:graphic>
+              <a:graphicData uri="http://schemas.openxmlformats.org/drawingml/2006/picture">
+                <pic:pic>
+                  <pic:nvPicPr>
+                    <pic:cNvPr id="0" name="image18.png"/>
+                    <pic:cNvPicPr preferRelativeResize="0"/>
+                  </pic:nvPicPr>
+                  <pic:blipFill>
+                    <a:blip r:embed="rId14"/>
+                    <a:srcRect b="0" l="0" r="0" t="0"/>
+                    <a:stretch>
+                      <a:fillRect/>
+                    </a:stretch>
+                  </pic:blipFill>
+                  <pic:spPr>
+                    <a:xfrm>
+                      <a:off x="0" y="0"/>
+                      <a:ext cx="5943600" cy="4648200"/>
+                    </a:xfrm>
+                    <a:prstGeom prst="rect"/>
+                    <a:ln/>
+                  </pic:spPr>
+                </pic:pic>
+              </a:graphicData>
+            </a:graphic>
+          </wp:inline>
+        </w:drawing>
+      </w:r>
       <w:r>
         <w:rPr>
           <w:rtl w:val="0"/>
@@ -8744,7 +8935,7 @@
           <w:szCs w:val="24"/>
           <w:rtl w:val="0"/>
         </w:rPr>
-        <w:t xml:space="preserve">La Mise en Situation est avant tout une application de dessin. La gestion de la souris ou du touch ont été des étapes importante de la phase de conception et la partie spécifique du rectangle de sélection a été un premier challenge</w:t>
+        <w:t xml:space="preserve">La Mise en Situation est avant tout une application de dessin. La gestion de la souris ou du touch ont été des étapes importantes de la phase de conception et la partie spécifique du rectangle de sélection a été un premier challenge à relever. </w:t>
       </w:r>
       <w:r>
         <w:rPr>
@@ -8909,12 +9100,12 @@
           <wp:inline distB="114300" distT="114300" distL="114300" distR="114300">
             <wp:extent cx="5943600" cy="4953000"/>
             <wp:effectExtent b="0" l="0" r="0" t="0"/>
-            <wp:docPr id="6" name="image17.png"/>
+            <wp:docPr id="5" name="image20.png"/>
             <a:graphic>
               <a:graphicData uri="http://schemas.openxmlformats.org/drawingml/2006/picture">
                 <pic:pic>
                   <pic:nvPicPr>
-                    <pic:cNvPr id="0" name="image17.png"/>
+                    <pic:cNvPr id="0" name="image20.png"/>
                     <pic:cNvPicPr preferRelativeResize="0"/>
                   </pic:nvPicPr>
                   <pic:blipFill>
@@ -8992,12 +9183,12 @@
           <wp:inline distB="114300" distT="114300" distL="114300" distR="114300">
             <wp:extent cx="3971925" cy="4067175"/>
             <wp:effectExtent b="0" l="0" r="0" t="0"/>
-            <wp:docPr id="11" name="image5.png"/>
+            <wp:docPr id="16" name="image11.png"/>
             <a:graphic>
               <a:graphicData uri="http://schemas.openxmlformats.org/drawingml/2006/picture">
                 <pic:pic>
                   <pic:nvPicPr>
-                    <pic:cNvPr id="0" name="image5.png"/>
+                    <pic:cNvPr id="0" name="image11.png"/>
                     <pic:cNvPicPr preferRelativeResize="0"/>
                   </pic:nvPicPr>
                   <pic:blipFill>
@@ -9075,12 +9266,12 @@
           <wp:inline distB="114300" distT="114300" distL="114300" distR="114300">
             <wp:extent cx="5943600" cy="3365500"/>
             <wp:effectExtent b="0" l="0" r="0" t="0"/>
-            <wp:docPr id="16" name="image10.png"/>
+            <wp:docPr id="11" name="image8.png"/>
             <a:graphic>
               <a:graphicData uri="http://schemas.openxmlformats.org/drawingml/2006/picture">
                 <pic:pic>
                   <pic:nvPicPr>
-                    <pic:cNvPr id="0" name="image10.png"/>
+                    <pic:cNvPr id="0" name="image8.png"/>
                     <pic:cNvPicPr preferRelativeResize="0"/>
                   </pic:nvPicPr>
                   <pic:blipFill>
@@ -9158,12 +9349,12 @@
           <wp:inline distB="114300" distT="114300" distL="114300" distR="114300">
             <wp:extent cx="5943600" cy="8178800"/>
             <wp:effectExtent b="0" l="0" r="0" t="0"/>
-            <wp:docPr id="4" name="image14.png"/>
+            <wp:docPr id="3" name="image19.png"/>
             <a:graphic>
               <a:graphicData uri="http://schemas.openxmlformats.org/drawingml/2006/picture">
                 <pic:pic>
                   <pic:nvPicPr>
-                    <pic:cNvPr id="0" name="image14.png"/>
+                    <pic:cNvPr id="0" name="image19.png"/>
                     <pic:cNvPicPr preferRelativeResize="0"/>
                   </pic:nvPicPr>
                   <pic:blipFill>
@@ -9689,12 +9880,12 @@
         <wp:inline distB="114300" distT="114300" distL="114300" distR="114300">
           <wp:extent cx="5943600" cy="25400"/>
           <wp:effectExtent b="0" l="0" r="0" t="0"/>
-          <wp:docPr descr="ligne horizontale" id="1" name="image11.png"/>
+          <wp:docPr descr="ligne horizontale" id="1" name="image2.png"/>
           <a:graphic>
             <a:graphicData uri="http://schemas.openxmlformats.org/drawingml/2006/picture">
               <pic:pic>
                 <pic:nvPicPr>
-                  <pic:cNvPr descr="ligne horizontale" id="0" name="image11.png"/>
+                  <pic:cNvPr descr="ligne horizontale" id="0" name="image2.png"/>
                   <pic:cNvPicPr preferRelativeResize="0"/>
                 </pic:nvPicPr>
                 <pic:blipFill>
@@ -9781,12 +9972,12 @@
         <wp:inline distB="114300" distT="114300" distL="114300" distR="114300">
           <wp:extent cx="5943600" cy="25400"/>
           <wp:effectExtent b="0" l="0" r="0" t="0"/>
-          <wp:docPr descr="ligne horizontale" id="13" name="image4.png"/>
+          <wp:docPr descr="ligne horizontale" id="18" name="image9.png"/>
           <a:graphic>
             <a:graphicData uri="http://schemas.openxmlformats.org/drawingml/2006/picture">
               <pic:pic>
                 <pic:nvPicPr>
-                  <pic:cNvPr descr="ligne horizontale" id="0" name="image4.png"/>
+                  <pic:cNvPr descr="ligne horizontale" id="0" name="image9.png"/>
                   <pic:cNvPicPr preferRelativeResize="0"/>
                 </pic:nvPicPr>
                 <pic:blipFill>
@@ -9887,12 +10078,12 @@
         <wp:inline distB="114300" distT="114300" distL="114300" distR="114300">
           <wp:extent cx="5943600" cy="25400"/>
           <wp:effectExtent b="0" l="0" r="0" t="0"/>
-          <wp:docPr descr="ligne horizontale" id="14" name="image3.png"/>
+          <wp:docPr descr="ligne horizontale" id="9" name="image1.png"/>
           <a:graphic>
             <a:graphicData uri="http://schemas.openxmlformats.org/drawingml/2006/picture">
               <pic:pic>
                 <pic:nvPicPr>
-                  <pic:cNvPr descr="ligne horizontale" id="0" name="image3.png"/>
+                  <pic:cNvPr descr="ligne horizontale" id="0" name="image1.png"/>
                   <pic:cNvPicPr preferRelativeResize="0"/>
                 </pic:nvPicPr>
                 <pic:blipFill>
@@ -9954,6 +10145,116 @@
   <w:abstractNum w:abstractNumId="1">
     <w:lvl w:ilvl="0">
       <w:start w:val="1"/>
+      <w:numFmt w:val="bullet"/>
+      <w:lvlText w:val="➔"/>
+      <w:lvlJc w:val="left"/>
+      <w:pPr>
+        <w:ind w:left="720" w:hanging="360"/>
+      </w:pPr>
+      <w:rPr>
+        <w:u w:val="none"/>
+      </w:rPr>
+    </w:lvl>
+    <w:lvl w:ilvl="1">
+      <w:start w:val="1"/>
+      <w:numFmt w:val="bullet"/>
+      <w:lvlText w:val="◆"/>
+      <w:lvlJc w:val="left"/>
+      <w:pPr>
+        <w:ind w:left="1440" w:hanging="360"/>
+      </w:pPr>
+      <w:rPr>
+        <w:u w:val="none"/>
+      </w:rPr>
+    </w:lvl>
+    <w:lvl w:ilvl="2">
+      <w:start w:val="1"/>
+      <w:numFmt w:val="bullet"/>
+      <w:lvlText w:val="●"/>
+      <w:lvlJc w:val="left"/>
+      <w:pPr>
+        <w:ind w:left="2160" w:hanging="360"/>
+      </w:pPr>
+      <w:rPr>
+        <w:u w:val="none"/>
+      </w:rPr>
+    </w:lvl>
+    <w:lvl w:ilvl="3">
+      <w:start w:val="1"/>
+      <w:numFmt w:val="bullet"/>
+      <w:lvlText w:val="○"/>
+      <w:lvlJc w:val="left"/>
+      <w:pPr>
+        <w:ind w:left="2880" w:hanging="360"/>
+      </w:pPr>
+      <w:rPr>
+        <w:u w:val="none"/>
+      </w:rPr>
+    </w:lvl>
+    <w:lvl w:ilvl="4">
+      <w:start w:val="1"/>
+      <w:numFmt w:val="bullet"/>
+      <w:lvlText w:val="◆"/>
+      <w:lvlJc w:val="left"/>
+      <w:pPr>
+        <w:ind w:left="3600" w:hanging="360"/>
+      </w:pPr>
+      <w:rPr>
+        <w:u w:val="none"/>
+      </w:rPr>
+    </w:lvl>
+    <w:lvl w:ilvl="5">
+      <w:start w:val="1"/>
+      <w:numFmt w:val="bullet"/>
+      <w:lvlText w:val="●"/>
+      <w:lvlJc w:val="left"/>
+      <w:pPr>
+        <w:ind w:left="4320" w:hanging="360"/>
+      </w:pPr>
+      <w:rPr>
+        <w:u w:val="none"/>
+      </w:rPr>
+    </w:lvl>
+    <w:lvl w:ilvl="6">
+      <w:start w:val="1"/>
+      <w:numFmt w:val="bullet"/>
+      <w:lvlText w:val="○"/>
+      <w:lvlJc w:val="left"/>
+      <w:pPr>
+        <w:ind w:left="5040" w:hanging="360"/>
+      </w:pPr>
+      <w:rPr>
+        <w:u w:val="none"/>
+      </w:rPr>
+    </w:lvl>
+    <w:lvl w:ilvl="7">
+      <w:start w:val="1"/>
+      <w:numFmt w:val="bullet"/>
+      <w:lvlText w:val="◆"/>
+      <w:lvlJc w:val="left"/>
+      <w:pPr>
+        <w:ind w:left="5760" w:hanging="360"/>
+      </w:pPr>
+      <w:rPr>
+        <w:u w:val="none"/>
+      </w:rPr>
+    </w:lvl>
+    <w:lvl w:ilvl="8">
+      <w:start w:val="1"/>
+      <w:numFmt w:val="bullet"/>
+      <w:lvlText w:val="●"/>
+      <w:lvlJc w:val="left"/>
+      <w:pPr>
+        <w:ind w:left="6480" w:hanging="360"/>
+      </w:pPr>
+      <w:rPr>
+        <w:u w:val="none"/>
+      </w:rPr>
+    </w:lvl>
+  </w:abstractNum>
+  <w:abstractNum w:abstractNumId="2">
+    <w:lvl w:ilvl="0">
+      <w:start w:val="1"/>
       <w:numFmt w:val="decimal"/>
       <w:lvlText w:val="%1."/>
       <w:lvlJc w:val="left"/>
@@ -10045,6 +10346,9 @@
   </w:abstractNum>
   <w:num w:numId="1">
     <w:abstractNumId w:val="1"/>
+  </w:num>
+  <w:num w:numId="2">
+    <w:abstractNumId w:val="2"/>
   </w:num>
 </w:numbering>
 </file>

</xml_diff>